<commit_message>
Appearance and some functional changes according to user opinions
</commit_message>
<xml_diff>
--- a/support_docs/Thesis_first_part_udana_af0315.docx
+++ b/support_docs/Thesis_first_part_udana_af0315.docx
@@ -2477,8 +2477,8 @@
     </w:p>
     <w:p>
       <w:pPr>
-        <w:spacing w:after="0"/>
-        <w:jc w:val="both"/>
+        <w:spacing w:after="240"/>
+        <w:ind w:left="-5"/>
         <w:rPr>
           <w:lang w:val="en-US"/>
         </w:rPr>
@@ -2491,219 +2491,57 @@
       </w:r>
       <w:r>
         <w:rPr>
-          <w:color w:val="FFFFFF" w:themeColor="background1"/>
-          <w:lang w:val="en-US"/>
-        </w:rPr>
-        <w:t>.</w:t>
-      </w:r>
-      <w:r>
-        <w:rPr>
-          <w:color w:val="FFFFFF" w:themeColor="background1"/>
-          <w:lang w:val="en-US"/>
-        </w:rPr>
-        <w:t xml:space="preserve"> </w:t>
-      </w:r>
-      <w:r>
-        <w:rPr>
-          <w:lang w:val="en-US"/>
-        </w:rPr>
-        <w:t>transmitted by Aedes mosquitoes, has emerged as a</w:t>
-      </w:r>
-      <w:r>
-        <w:rPr>
-          <w:color w:val="FFFFFF" w:themeColor="background1"/>
-          <w:lang w:val="en-US"/>
-        </w:rPr>
-        <w:t>.</w:t>
-      </w:r>
-      <w:r>
-        <w:rPr>
-          <w:color w:val="FFFFFF" w:themeColor="background1"/>
-          <w:lang w:val="en-US"/>
-        </w:rPr>
-        <w:t xml:space="preserve"> </w:t>
-      </w:r>
-      <w:r>
-        <w:rPr>
-          <w:lang w:val="en-US"/>
-        </w:rPr>
-        <w:t xml:space="preserve">critical public </w:t>
-      </w:r>
-      <w:proofErr w:type="gramStart"/>
-      <w:r>
-        <w:rPr>
-          <w:lang w:val="en-US"/>
-        </w:rPr>
-        <w:t xml:space="preserve">health </w:t>
-      </w:r>
-      <w:r>
-        <w:rPr>
-          <w:color w:val="FFFFFF" w:themeColor="background1"/>
-          <w:lang w:val="en-US"/>
-        </w:rPr>
-        <w:t>.</w:t>
-      </w:r>
-      <w:r>
-        <w:rPr>
-          <w:lang w:val="en-US"/>
-        </w:rPr>
-        <w:t>issue</w:t>
-      </w:r>
-      <w:proofErr w:type="gramEnd"/>
-      <w:r>
-        <w:rPr>
-          <w:lang w:val="en-US"/>
-        </w:rPr>
-        <w:t xml:space="preserve"> in tropical and </w:t>
-      </w:r>
-      <w:r>
-        <w:rPr>
-          <w:color w:val="FFFFFF" w:themeColor="background1"/>
-          <w:lang w:val="en-US"/>
-        </w:rPr>
-        <w:t>.</w:t>
-      </w:r>
-      <w:r>
-        <w:rPr>
-          <w:lang w:val="en-US"/>
-        </w:rPr>
-        <w:t xml:space="preserve">subtropical regions worldwide. Among these, Sri Lanka faces a particularly </w:t>
-      </w:r>
-      <w:r>
-        <w:rPr>
-          <w:color w:val="FFFFFF" w:themeColor="background1"/>
-          <w:lang w:val="en-US"/>
-        </w:rPr>
-        <w:t>.</w:t>
-      </w:r>
-      <w:r>
-        <w:rPr>
-          <w:lang w:val="en-US"/>
-        </w:rPr>
-        <w:t xml:space="preserve">severe burden, with recurrent </w:t>
-      </w:r>
-      <w:r>
-        <w:rPr>
-          <w:color w:val="FFFFFF" w:themeColor="background1"/>
-          <w:lang w:val="en-US"/>
-        </w:rPr>
-        <w:t>.</w:t>
-      </w:r>
-      <w:r>
-        <w:rPr>
-          <w:lang w:val="en-US"/>
-        </w:rPr>
-        <w:t xml:space="preserve">outbreaks leading to significant </w:t>
-      </w:r>
-      <w:r>
-        <w:rPr>
-          <w:color w:val="FFFFFF" w:themeColor="background1"/>
-          <w:lang w:val="en-US"/>
-        </w:rPr>
-        <w:t>.</w:t>
-      </w:r>
-      <w:r>
-        <w:rPr>
-          <w:lang w:val="en-US"/>
-        </w:rPr>
-        <w:t>health and economic consequences</w:t>
-      </w:r>
-      <w:r>
-        <w:rPr>
-          <w:lang w:val="en-US"/>
-        </w:rPr>
-        <w:fldChar w:fldCharType="begin"/>
-      </w:r>
-      <w:r>
-        <w:rPr>
-          <w:lang w:val="en-US"/>
-        </w:rPr>
-        <w:instrText xml:space="preserve"> ADDIN ZOTERO_ITEM CSL_CITATION {"citationID":"Hdeysuba","properties":{"formattedCitation":"(Bhatt et al., 2013)","plainCitation":"(Bhatt et al., 2013)","noteIndex":0},"citationItems":[{"id":516,"uris":["http://zotero.org/users/13874622/items/Z8I5SB7N"],"itemData":{"id":516,"type":"article-journal","abstract":"Dengue is a systemic viral infection transmitted between humans by Aedes mosquitoes. For some patients, dengue is a life-threatening illness. There are currently no licensed vaccines or specific therapeutics, and substantial vector control efforts have not stopped its rapid emergence and global spread. The contemporary worldwide distribution of the risk of dengue virus infection and its public health burden are poorly known. Here we undertake an exhaustive assembly of known records of dengue occurrence worldwide, and use a formal modelling framework to map the global distribution of dengue risk. We then pair the resulting risk map with detailed longitudinal information from dengue cohort studies and population surfaces to infer the public health burden of dengue in 2010. We predict dengue to be ubiquitous throughout the tropics, with local spatial variations in risk influenced strongly by rainfall, temperature and the degree of urbanization. Using cartographic approaches, we estimate there to be 390 million (95% credible interval 284-528) dengue infections per year, of which 96 million (67-136) manifest apparently (any level of disease severity). This infection total is more than three times the dengue burden estimate of the World Health Organization. Stratification of our estimates by country allows comparison with national dengue reporting, after taking into account the probability of an apparent infection being formally reported. The most notable differences are discussed. These new risk maps and infection estimates provide novel insights into the global, regional and national public health burden imposed by dengue. We anticipate that they will provide a starting point for a wider discussion about the global impact of this disease and will help to guide improvements in disease control strategies using vaccine, drug and vector control methods, and in their economic evaluation.","container-title":"Nature","DOI":"10.1038/nature12060","ISSN":"1476-4687","issue":"7446","journalAbbreviation":"Nature","language":"eng","note":"PMID: 23563266\nPMCID: PMC3651993","page":"504-507","source":"PubMed","title":"The global distribution and burden of dengue","volume":"496","author":[{"family":"Bhatt","given":"Samir"},{"family":"Gething","given":"Peter W."},{"family":"Brady","given":"Oliver J."},{"family":"Messina","given":"Jane P."},{"family":"Farlow","given":"Andrew W."},{"family":"Moyes","given":"Catherine L."},{"family":"Drake","given":"John M."},{"family":"Brownstein","given":"John S."},{"family":"Hoen","given":"Anne G."},{"family":"Sankoh","given":"Osman"},{"family":"Myers","given":"Monica F."},{"family":"George","given":"Dylan B."},{"family":"Jaenisch","given":"Thomas"},{"family":"Wint","given":"G. R. William"},{"family":"Simmons","given":"Cameron P."},{"family":"Scott","given":"Thomas W."},{"family":"Farrar","given":"Jeremy J."},{"family":"Hay","given":"Simon I."}],"issued":{"date-parts":[["2013",4,25]]}}}],"schema":"https://github.com/citation-style-language/schema/raw/master/csl-citation.json"} </w:instrText>
-      </w:r>
-      <w:r>
-        <w:rPr>
-          <w:lang w:val="en-US"/>
-        </w:rPr>
-        <w:fldChar w:fldCharType="separate"/>
-      </w:r>
-      <w:r>
-        <w:rPr>
-          <w:rFonts w:cs="Calibri"/>
-        </w:rPr>
-        <w:t>(Bhatt et al., 2013)</w:t>
-      </w:r>
-      <w:r>
-        <w:rPr>
-          <w:lang w:val="en-US"/>
-        </w:rPr>
-        <w:fldChar w:fldCharType="end"/>
-      </w:r>
-      <w:r>
-        <w:rPr>
-          <w:lang w:val="en-US"/>
-        </w:rPr>
-        <w:t xml:space="preserve">. The complexity of </w:t>
-      </w:r>
-      <w:proofErr w:type="gramStart"/>
-      <w:r>
-        <w:rPr>
-          <w:lang w:val="en-US"/>
-        </w:rPr>
-        <w:t xml:space="preserve">dengue </w:t>
-      </w:r>
-      <w:r>
-        <w:rPr>
-          <w:color w:val="FFFFFF" w:themeColor="background1"/>
-          <w:lang w:val="en-US"/>
-        </w:rPr>
-        <w:t>.</w:t>
-      </w:r>
-      <w:r>
-        <w:rPr>
-          <w:lang w:val="en-US"/>
-        </w:rPr>
-        <w:t>transmission</w:t>
-      </w:r>
-      <w:proofErr w:type="gramEnd"/>
-      <w:r>
-        <w:rPr>
-          <w:lang w:val="en-US"/>
-        </w:rPr>
-        <w:t>, influenced by climatic factors, urbanization, and human</w:t>
-      </w:r>
-      <w:r>
-        <w:rPr>
-          <w:color w:val="FFFFFF" w:themeColor="background1"/>
-          <w:lang w:val="en-US"/>
-        </w:rPr>
-        <w:t>.</w:t>
-      </w:r>
-      <w:r>
-        <w:rPr>
-          <w:color w:val="FFFFFF" w:themeColor="background1"/>
-          <w:lang w:val="en-US"/>
-        </w:rPr>
-        <w:t xml:space="preserve"> </w:t>
-      </w:r>
-      <w:r>
-        <w:rPr>
-          <w:lang w:val="en-US"/>
-        </w:rPr>
-        <w:t>behavior, makes effective</w:t>
-      </w:r>
-      <w:r>
-        <w:rPr>
-          <w:color w:val="FFFFFF" w:themeColor="background1"/>
-          <w:lang w:val="en-US"/>
-        </w:rPr>
-        <w:t>.</w:t>
-      </w:r>
-      <w:r>
-        <w:rPr>
-          <w:color w:val="FFFFFF" w:themeColor="background1"/>
-          <w:lang w:val="en-US"/>
-        </w:rPr>
-        <w:t xml:space="preserve"> </w:t>
+          <w:color w:val="FFFFFF"/>
+          <w:lang w:val="en-US"/>
+        </w:rPr>
+        <w:t xml:space="preserve">. </w:t>
+      </w:r>
+      <w:r>
+        <w:rPr>
+          <w:lang w:val="en-US"/>
+        </w:rPr>
+        <w:t>transmitted by Aedes mosquitoes has emerged as a</w:t>
+      </w:r>
+      <w:r>
+        <w:rPr>
+          <w:color w:val="FFFFFF"/>
+          <w:lang w:val="en-US"/>
+        </w:rPr>
+        <w:t xml:space="preserve">. </w:t>
+      </w:r>
+      <w:r>
+        <w:rPr>
+          <w:lang w:val="en-US"/>
+        </w:rPr>
+        <w:t>critical public health issue in tropical and subtropical regions worldwide. Among these, Sri Lanka faces a particularly severe burden, with recurrent outbreaks leading to significant health and economic consequences (Bhatt et al., 2013). The complexity of dengue transmission, influenced by climatic factors, urbanization, and human</w:t>
+      </w:r>
+      <w:r>
+        <w:rPr>
+          <w:color w:val="FFFFFF"/>
+          <w:lang w:val="en-US"/>
+        </w:rPr>
+        <w:t xml:space="preserve">. </w:t>
+      </w:r>
+      <w:proofErr w:type="spellStart"/>
+      <w:r>
+        <w:rPr>
+          <w:lang w:val="en-US"/>
+        </w:rPr>
+        <w:t>behaviour</w:t>
+      </w:r>
+      <w:proofErr w:type="spellEnd"/>
+      <w:r>
+        <w:rPr>
+          <w:lang w:val="en-US"/>
+        </w:rPr>
+        <w:t>, makes effective</w:t>
+      </w:r>
+      <w:r>
+        <w:rPr>
+          <w:color w:val="FFFFFF"/>
+          <w:lang w:val="en-US"/>
+        </w:rPr>
+        <w:t xml:space="preserve">. </w:t>
       </w:r>
       <w:r>
         <w:rPr>
@@ -2713,74 +2551,23 @@
       </w:r>
       <w:r>
         <w:rPr>
-          <w:color w:val="FFFFFF" w:themeColor="background1"/>
-          <w:lang w:val="en-US"/>
-        </w:rPr>
-        <w:t>.</w:t>
-      </w:r>
-      <w:r>
-        <w:rPr>
-          <w:color w:val="FFFFFF" w:themeColor="background1"/>
-          <w:lang w:val="en-US"/>
-        </w:rPr>
-        <w:t xml:space="preserve"> </w:t>
-      </w:r>
-      <w:r>
-        <w:rPr>
-          <w:lang w:val="en-US"/>
-        </w:rPr>
-        <w:t>a formidable challenge</w:t>
-      </w:r>
-      <w:r>
-        <w:rPr>
-          <w:lang w:val="en-US"/>
-        </w:rPr>
-        <w:fldChar w:fldCharType="begin"/>
-      </w:r>
-      <w:r>
-        <w:rPr>
-          <w:lang w:val="en-US"/>
-        </w:rPr>
-        <w:instrText xml:space="preserve"> ADDIN ZOTERO_ITEM CSL_CITATION {"citationID":"hSbizkmr","properties":{"formattedCitation":"(Hii et al., 2012)","plainCitation":"(Hii et al., 2012)","noteIndex":0},"citationItems":[{"id":528,"uris":["http://zotero.org/users/13874622/items/JN3LZGCE"],"itemData":{"id":528,"type":"article-journal","abstract":"Introduction An accurate early warning system to predict impending epidemics enhances the effectiveness of preventive measures against dengue fever. The aim of this study was to develop and validate a forecasting model that could predict dengue cases and provide timely early warning in Singapore. Methodology and Principal Findings We developed a time series Poisson multivariate regression model using weekly mean temperature and cumulative rainfall over the period 2000–2010. Weather data were modeled using piecewise linear spline functions. We analyzed various lag times between dengue and weather variables to identify the optimal dengue forecasting period. Autoregression, seasonality and trend were considered in the model. We validated the model by forecasting dengue cases for week 1 of 2011 up to week 16 of 2012 using weather data alone. Model selection and validation were based on Akaike's Information Criterion, standardized Root Mean Square Error, and residuals diagnoses. A Receiver Operating Characteristics curve was used to analyze the sensitivity of the forecast of epidemics. The optimal period for dengue forecast was 16 weeks. Our model forecasted correctly with errors of 0.3 and 0.32 of the standard deviation of reported cases during the model training and validation periods, respectively. It was sensitive enough to distinguish between outbreak and non-outbreak to a 96% (CI = 93–98%) in 2004–2010 and 98% (CI = 95%–100%) in 2011. The model predicted the outbreak in 2011 accurately with less than 3% possibility of false alarm. Significance We have developed a weather-based dengue forecasting model that allows warning 16 weeks in advance of dengue epidemics with high sensitivity and specificity. We demonstrate that models using temperature and rainfall could be simple, precise, and low cost tools for dengue forecasting which could be used to enhance decision making on the timing, scale of vector control operations, and utilization of limited resources.","container-title":"PLOS Neglected Tropical Diseases","DOI":"10.1371/journal.pntd.0001908","ISSN":"1935-2735","issue":"11","journalAbbreviation":"PLOS Neglected Tropical Diseases","language":"en","note":"publisher: Public Library of Science","page":"e1908","source":"PLoS Journals","title":"Forecast of Dengue Incidence Using Temperature and Rainfall","volume":"6","author":[{"family":"Hii","given":"Yien Ling"},{"family":"Zhu","given":"Huaiping"},{"family":"Ng","given":"Nawi"},{"family":"Ng","given":"Lee Ching"},{"family":"Rocklöv","given":"Joacim"}],"issued":{"date-parts":[["2012",11,29]]}}}],"schema":"https://github.com/citation-style-language/schema/raw/master/csl-citation.json"} </w:instrText>
-      </w:r>
-      <w:r>
-        <w:rPr>
-          <w:lang w:val="en-US"/>
-        </w:rPr>
-        <w:fldChar w:fldCharType="separate"/>
-      </w:r>
-      <w:r>
-        <w:rPr>
-          <w:rFonts w:cs="Calibri"/>
-          <w:lang w:val="en-US"/>
-        </w:rPr>
-        <w:t>(Hii et al., 2012)</w:t>
-      </w:r>
-      <w:r>
-        <w:rPr>
-          <w:lang w:val="en-US"/>
-        </w:rPr>
-        <w:fldChar w:fldCharType="end"/>
-      </w:r>
-      <w:r>
-        <w:rPr>
-          <w:lang w:val="en-US"/>
-        </w:rPr>
-        <w:t>. Consequently, there is an</w:t>
-      </w:r>
-      <w:r>
-        <w:rPr>
-          <w:color w:val="FFFFFF" w:themeColor="background1"/>
-          <w:lang w:val="en-US"/>
-        </w:rPr>
-        <w:t>.</w:t>
-      </w:r>
-      <w:r>
-        <w:rPr>
-          <w:color w:val="FFFFFF" w:themeColor="background1"/>
-          <w:lang w:val="en-US"/>
-        </w:rPr>
-        <w:t xml:space="preserve"> </w:t>
+          <w:color w:val="FFFFFF"/>
+          <w:lang w:val="en-US"/>
+        </w:rPr>
+        <w:t xml:space="preserve">. </w:t>
+      </w:r>
+      <w:r>
+        <w:rPr>
+          <w:lang w:val="en-US"/>
+        </w:rPr>
+        <w:t>a formidable challenge (Hii et al., 2012). Consequently, there is an</w:t>
+      </w:r>
+      <w:r>
+        <w:rPr>
+          <w:color w:val="FFFFFF"/>
+          <w:lang w:val="en-US"/>
+        </w:rPr>
+        <w:t xml:space="preserve">. </w:t>
       </w:r>
       <w:r>
         <w:rPr>
@@ -2790,17 +2577,10 @@
       </w:r>
       <w:r>
         <w:rPr>
-          <w:color w:val="FFFFFF" w:themeColor="background1"/>
-          <w:lang w:val="en-US"/>
-        </w:rPr>
-        <w:t>.</w:t>
-      </w:r>
-      <w:r>
-        <w:rPr>
-          <w:color w:val="FFFFFF" w:themeColor="background1"/>
-          <w:lang w:val="en-US"/>
-        </w:rPr>
-        <w:t xml:space="preserve"> </w:t>
+          <w:color w:val="FFFFFF"/>
+          <w:lang w:val="en-US"/>
+        </w:rPr>
+        <w:t xml:space="preserve">. </w:t>
       </w:r>
       <w:r>
         <w:rPr>
@@ -2810,86 +2590,33 @@
       </w:r>
       <w:r>
         <w:rPr>
-          <w:color w:val="FFFFFF" w:themeColor="background1"/>
-          <w:lang w:val="en-US"/>
-        </w:rPr>
-        <w:t>.</w:t>
-      </w:r>
-      <w:r>
-        <w:rPr>
-          <w:color w:val="FFFFFF" w:themeColor="background1"/>
-          <w:lang w:val="en-US"/>
-        </w:rPr>
-        <w:t xml:space="preserve"> </w:t>
-      </w:r>
-      <w:r>
-        <w:rPr>
-          <w:lang w:val="en-US"/>
-        </w:rPr>
-        <w:t>to enhance the management and mitigation</w:t>
-      </w:r>
-      <w:r>
-        <w:rPr>
-          <w:color w:val="FFFFFF" w:themeColor="background1"/>
-          <w:lang w:val="en-US"/>
-        </w:rPr>
-        <w:t>.</w:t>
-      </w:r>
-      <w:r>
-        <w:rPr>
-          <w:color w:val="FFFFFF" w:themeColor="background1"/>
-          <w:lang w:val="en-US"/>
-        </w:rPr>
-        <w:t xml:space="preserve"> </w:t>
-      </w:r>
-      <w:r>
-        <w:rPr>
-          <w:lang w:val="en-US"/>
-        </w:rPr>
-        <w:t>of dengue in Sri Lanka</w:t>
-      </w:r>
-      <w:r>
-        <w:rPr>
-          <w:lang w:val="en-US"/>
-        </w:rPr>
-        <w:fldChar w:fldCharType="begin"/>
-      </w:r>
-      <w:r>
-        <w:rPr>
-          <w:lang w:val="en-US"/>
-        </w:rPr>
-        <w:instrText xml:space="preserve"> ADDIN ZOTERO_ITEM CSL_CITATION {"citationID":"Bk9veUKk","properties":{"formattedCitation":"(Tissera et al., 2020)","plainCitation":"(Tissera et al., 2020)","noteIndex":0},"citationItems":[{"id":504,"uris":["http://zotero.org/users/13874622/items/5UJ82FMX"],"itemData":{"id":504,"type":"article-journal","abstract":"In 2017, a dengue epidemic of unexpected magnitude occurred in Sri Lanka. A total of 186,101 suspected cases and 440 dengue-related deaths occurred. We conducted a comprehensive analysis of this epidemic by comparing national surveillance data for 2017 with data from the preceding 5 years. In all Sri Lanka districts, dengue incidence in 2017 increased significantly over incidence during the previous 5 years. Older schoolchildren and young adults were more clinically symptomatic than those at extremes of age. Limited virologic surveillance showed the dominant circulating variant was dengue virus type 2 cosmopolitan genotype in the most affected district. One quarter of total annual cases were reported 5 weeks after the southwest monsoon started. Changes in vector abundance were not predictive of the increased incidence. Direct government expenditures on dengue control activities in 2017 were US $12.7 million. The lessons learned from this outbreak are useful for other tropical nations facing increasing dengue incidence.","container-title":"Emerging Infectious Diseases","DOI":"10.3201/eid2604.190435","ISSN":"1080-6040","issue":"4","journalAbbreviation":"Emerg Infect Dis","note":"PMID: 32186490\nPMCID: PMC7101108","page":"682-691","source":"PubMed Central","title":"Severe Dengue Epidemic, Sri Lanka, 2017","volume":"26","author":[{"family":"Tissera","given":"Hasitha A."},{"family":"Jayamanne","given":"Bernard D.W."},{"family":"Raut","given":"Rajendra"},{"family":"Janaki","given":"Sakunthala M.D."},{"family":"Tozan","given":"Yesim"},{"family":"Samaraweera","given":"Preshila C."},{"family":"Liyanage","given":"Prasad"},{"family":"Ghouse","given":"Azhar"},{"family":"Rodrigo","given":"Chaturaka"},{"family":"Silva","given":"Aravinda M.","non-dropping-particle":"de"},{"family":"Fernando","given":"Sumadhya D."}],"issued":{"date-parts":[["2020",4]]}}}],"schema":"https://github.com/citation-style-language/schema/raw/master/csl-citation.json"} </w:instrText>
-      </w:r>
-      <w:r>
-        <w:rPr>
-          <w:lang w:val="en-US"/>
-        </w:rPr>
-        <w:fldChar w:fldCharType="separate"/>
-      </w:r>
-      <w:r>
-        <w:rPr>
-          <w:rFonts w:cs="Calibri"/>
-          <w:lang w:val="en-US"/>
-        </w:rPr>
-        <w:t>(Tissera et al., 2020)</w:t>
-      </w:r>
-      <w:r>
-        <w:rPr>
-          <w:lang w:val="en-US"/>
-        </w:rPr>
-        <w:fldChar w:fldCharType="end"/>
-      </w:r>
-      <w:r>
-        <w:rPr>
-          <w:lang w:val="en-US"/>
-        </w:rPr>
-        <w:t xml:space="preserve">.  </w:t>
+          <w:color w:val="FFFFFF"/>
+          <w:lang w:val="en-US"/>
+        </w:rPr>
+        <w:t xml:space="preserve">. </w:t>
+      </w:r>
+      <w:r>
+        <w:rPr>
+          <w:lang w:val="en-US"/>
+        </w:rPr>
+        <w:t>to enhance management and mitigation</w:t>
+      </w:r>
+      <w:r>
+        <w:rPr>
+          <w:color w:val="FFFFFF"/>
+          <w:lang w:val="en-US"/>
+        </w:rPr>
+        <w:t xml:space="preserve">. </w:t>
+      </w:r>
+      <w:r>
+        <w:rPr>
+          <w:lang w:val="en-US"/>
+        </w:rPr>
+        <w:t xml:space="preserve">of dengue in Sri Lanka (Tissera et al., 2020).   </w:t>
       </w:r>
     </w:p>
     <w:p>
       <w:pPr>
-        <w:spacing w:before="240"/>
-        <w:jc w:val="both"/>
         <w:rPr>
           <w:lang w:val="en-US"/>
         </w:rPr>
@@ -2902,17 +2629,10 @@
       </w:r>
       <w:r>
         <w:rPr>
-          <w:color w:val="FFFFFF" w:themeColor="background1"/>
-          <w:lang w:val="en-US"/>
-        </w:rPr>
-        <w:t>.</w:t>
-      </w:r>
-      <w:r>
-        <w:rPr>
-          <w:color w:val="FFFFFF" w:themeColor="background1"/>
-          <w:lang w:val="en-US"/>
-        </w:rPr>
-        <w:t xml:space="preserve"> </w:t>
+          <w:color w:val="FFFFFF"/>
+          <w:lang w:val="en-US"/>
+        </w:rPr>
+        <w:t xml:space="preserve">. </w:t>
       </w:r>
       <w:r>
         <w:rPr>
@@ -2922,17 +2642,10 @@
       </w:r>
       <w:r>
         <w:rPr>
-          <w:color w:val="FFFFFF" w:themeColor="background1"/>
-          <w:lang w:val="en-US"/>
-        </w:rPr>
-        <w:t>.</w:t>
-      </w:r>
-      <w:r>
-        <w:rPr>
-          <w:color w:val="FFFFFF" w:themeColor="background1"/>
-          <w:lang w:val="en-US"/>
-        </w:rPr>
-        <w:t xml:space="preserve"> </w:t>
+          <w:color w:val="FFFFFF"/>
+          <w:lang w:val="en-US"/>
+        </w:rPr>
+        <w:t xml:space="preserve">. </w:t>
       </w:r>
       <w:r>
         <w:rPr>
@@ -2942,17 +2655,10 @@
       </w:r>
       <w:r>
         <w:rPr>
-          <w:color w:val="FFFFFF" w:themeColor="background1"/>
-          <w:lang w:val="en-US"/>
-        </w:rPr>
-        <w:t>.</w:t>
-      </w:r>
-      <w:r>
-        <w:rPr>
-          <w:color w:val="FFFFFF" w:themeColor="background1"/>
-          <w:lang w:val="en-US"/>
-        </w:rPr>
-        <w:t xml:space="preserve"> </w:t>
+          <w:color w:val="FFFFFF"/>
+          <w:lang w:val="en-US"/>
+        </w:rPr>
+        <w:t xml:space="preserve">. </w:t>
       </w:r>
       <w:r>
         <w:rPr>
@@ -2962,17 +2668,10 @@
       </w:r>
       <w:r>
         <w:rPr>
-          <w:color w:val="FFFFFF" w:themeColor="background1"/>
-          <w:lang w:val="en-US"/>
-        </w:rPr>
-        <w:t>.</w:t>
-      </w:r>
-      <w:r>
-        <w:rPr>
-          <w:color w:val="FFFFFF" w:themeColor="background1"/>
-          <w:lang w:val="en-US"/>
-        </w:rPr>
-        <w:t xml:space="preserve"> </w:t>
+          <w:color w:val="FFFFFF"/>
+          <w:lang w:val="en-US"/>
+        </w:rPr>
+        <w:t xml:space="preserve">. </w:t>
       </w:r>
       <w:r>
         <w:rPr>
@@ -2982,74 +2681,23 @@
       </w:r>
       <w:r>
         <w:rPr>
-          <w:color w:val="FFFFFF" w:themeColor="background1"/>
-          <w:lang w:val="en-US"/>
-        </w:rPr>
-        <w:t>.</w:t>
-      </w:r>
-      <w:r>
-        <w:rPr>
-          <w:color w:val="FFFFFF" w:themeColor="background1"/>
-          <w:lang w:val="en-US"/>
-        </w:rPr>
-        <w:t xml:space="preserve"> </w:t>
-      </w:r>
-      <w:r>
-        <w:rPr>
-          <w:lang w:val="en-US"/>
-        </w:rPr>
-        <w:t>public health interventions</w:t>
-      </w:r>
-      <w:r>
-        <w:rPr>
-          <w:lang w:val="en-US"/>
-        </w:rPr>
-        <w:fldChar w:fldCharType="begin"/>
-      </w:r>
-      <w:r>
-        <w:rPr>
-          <w:lang w:val="en-US"/>
-        </w:rPr>
-        <w:instrText xml:space="preserve"> ADDIN ZOTERO_ITEM CSL_CITATION {"citationID":"e9F41vM6","properties":{"formattedCitation":"(Hales et al., 2002)","plainCitation":"(Hales et al., 2002)","noteIndex":0},"citationItems":[{"id":488,"uris":["http://zotero.org/users/13874622/items/QLCCNZM4"],"itemData":{"id":488,"type":"article-journal","abstract":"BACKGROUND: Existing theoretical models of the potential effects of climate change on vector-borne diseases do not account for social factors such as population increase, or interactions between climate variables. Our aim was to investigate the potential effects of global climate change on human health, and in particular, on the transmission of vector-borne diseases.\nMETHODS: We modelled the reported global distribution of dengue fever on the basis of vapour pressure, which is a measure of humidity. We assessed changes in the geographical limits of dengue fever transmission, and in the number of people at risk of dengue by incorporating future climate change and human population projections into our model.\nFINDINGS: We showed that the current geographical limits of dengue fever transmission can be modelled with 89% accuracy on the basis of long-term average vapour pressure. In 1990, almost 30% of the world population, 1.5 billion people, lived in regions where the estimated risk of dengue transmission was greater than 50%. With population and climate change projections for 2085, we estimate that about 5-6 billion people (50-60% of the projected global population) would be at risk of dengue transmission, compared with 3.5 billion people, or 35% of the population, if climate change did not happen.\nINTERPRETATION: We conclude that climate change is likely to increase the area of land with a climate suitable for dengue fever transmission, and that if no other contributing factors were to change, a large proportion of the human population would then be put at risk.","container-title":"Lancet (London, England)","DOI":"10.1016/S0140-6736(02)09964-6","ISSN":"0140-6736","issue":"9336","journalAbbreviation":"Lancet","language":"eng","note":"PMID: 12243917","page":"830-834","source":"PubMed","title":"Potential effect of population and climate changes on global distribution of dengue fever: an empirical model","title-short":"Potential effect of population and climate changes on global distribution of dengue fever","volume":"360","author":[{"family":"Hales","given":"Simon"},{"family":"Wet","given":"Neil","non-dropping-particle":"de"},{"family":"Maindonald","given":"John"},{"family":"Woodward","given":"Alistair"}],"issued":{"date-parts":[["2002",9,14]]}}}],"schema":"https://github.com/citation-style-language/schema/raw/master/csl-citation.json"} </w:instrText>
-      </w:r>
-      <w:r>
-        <w:rPr>
-          <w:lang w:val="en-US"/>
-        </w:rPr>
-        <w:fldChar w:fldCharType="separate"/>
-      </w:r>
-      <w:r>
-        <w:rPr>
-          <w:rFonts w:cs="Calibri"/>
-          <w:lang w:val="en-US"/>
-        </w:rPr>
-        <w:t>(Hales et al., 2002)</w:t>
-      </w:r>
-      <w:r>
-        <w:rPr>
-          <w:lang w:val="en-US"/>
-        </w:rPr>
-        <w:fldChar w:fldCharType="end"/>
-      </w:r>
-      <w:r>
-        <w:rPr>
-          <w:lang w:val="en-US"/>
-        </w:rPr>
-        <w:t>. The seasonal patterns</w:t>
-      </w:r>
-      <w:r>
-        <w:rPr>
-          <w:color w:val="FFFFFF" w:themeColor="background1"/>
-          <w:lang w:val="en-US"/>
-        </w:rPr>
-        <w:t>.</w:t>
-      </w:r>
-      <w:r>
-        <w:rPr>
-          <w:color w:val="FFFFFF" w:themeColor="background1"/>
-          <w:lang w:val="en-US"/>
-        </w:rPr>
-        <w:t xml:space="preserve"> </w:t>
+          <w:color w:val="FFFFFF"/>
+          <w:lang w:val="en-US"/>
+        </w:rPr>
+        <w:t xml:space="preserve">. </w:t>
+      </w:r>
+      <w:r>
+        <w:rPr>
+          <w:lang w:val="en-US"/>
+        </w:rPr>
+        <w:t>public health interventions (Hales et al., 2002). The seasonal patterns</w:t>
+      </w:r>
+      <w:r>
+        <w:rPr>
+          <w:color w:val="FFFFFF"/>
+          <w:lang w:val="en-US"/>
+        </w:rPr>
+        <w:t xml:space="preserve">. </w:t>
       </w:r>
       <w:r>
         <w:rPr>
@@ -3059,37 +2707,23 @@
       </w:r>
       <w:r>
         <w:rPr>
-          <w:color w:val="FFFFFF" w:themeColor="background1"/>
-          <w:lang w:val="en-US"/>
-        </w:rPr>
-        <w:t>.</w:t>
-      </w:r>
-      <w:r>
-        <w:rPr>
-          <w:color w:val="FFFFFF" w:themeColor="background1"/>
-          <w:lang w:val="en-US"/>
-        </w:rPr>
-        <w:t xml:space="preserve"> </w:t>
-      </w:r>
-      <w:r>
-        <w:rPr>
-          <w:lang w:val="en-US"/>
-        </w:rPr>
-        <w:t>such as rainfall, temperature, and population density, necessitate sophisticated</w:t>
-      </w:r>
-      <w:r>
-        <w:rPr>
-          <w:color w:val="FFFFFF" w:themeColor="background1"/>
-          <w:lang w:val="en-US"/>
-        </w:rPr>
-        <w:t>.</w:t>
-      </w:r>
-      <w:r>
-        <w:rPr>
-          <w:color w:val="FFFFFF" w:themeColor="background1"/>
-          <w:lang w:val="en-US"/>
-        </w:rPr>
-        <w:t xml:space="preserve"> </w:t>
+          <w:color w:val="FFFFFF"/>
+          <w:lang w:val="en-US"/>
+        </w:rPr>
+        <w:t xml:space="preserve">. </w:t>
+      </w:r>
+      <w:r>
+        <w:rPr>
+          <w:lang w:val="en-US"/>
+        </w:rPr>
+        <w:t>such as rainfall, temperature, and population density, necessitate sophistication</w:t>
+      </w:r>
+      <w:r>
+        <w:rPr>
+          <w:color w:val="FFFFFF"/>
+          <w:lang w:val="en-US"/>
+        </w:rPr>
+        <w:t xml:space="preserve">. </w:t>
       </w:r>
       <w:r>
         <w:rPr>
@@ -3099,17 +2733,10 @@
       </w:r>
       <w:r>
         <w:rPr>
-          <w:color w:val="FFFFFF" w:themeColor="background1"/>
-          <w:lang w:val="en-US"/>
-        </w:rPr>
-        <w:t>.</w:t>
-      </w:r>
-      <w:r>
-        <w:rPr>
-          <w:color w:val="FFFFFF" w:themeColor="background1"/>
-          <w:lang w:val="en-US"/>
-        </w:rPr>
-        <w:t xml:space="preserve"> </w:t>
+          <w:color w:val="FFFFFF"/>
+          <w:lang w:val="en-US"/>
+        </w:rPr>
+        <w:t xml:space="preserve">. </w:t>
       </w:r>
       <w:r>
         <w:rPr>
@@ -3119,17 +2746,10 @@
       </w:r>
       <w:r>
         <w:rPr>
-          <w:color w:val="FFFFFF" w:themeColor="background1"/>
-          <w:lang w:val="en-US"/>
-        </w:rPr>
-        <w:t>.</w:t>
-      </w:r>
-      <w:r>
-        <w:rPr>
-          <w:color w:val="FFFFFF" w:themeColor="background1"/>
-          <w:lang w:val="en-US"/>
-        </w:rPr>
-        <w:t xml:space="preserve"> </w:t>
+          <w:color w:val="FFFFFF"/>
+          <w:lang w:val="en-US"/>
+        </w:rPr>
+        <w:t xml:space="preserve">. </w:t>
       </w:r>
       <w:r>
         <w:rPr>
@@ -3139,94 +2759,36 @@
       </w:r>
       <w:r>
         <w:rPr>
-          <w:color w:val="FFFFFF" w:themeColor="background1"/>
-          <w:lang w:val="en-US"/>
-        </w:rPr>
-        <w:t>.</w:t>
-      </w:r>
-      <w:r>
-        <w:rPr>
-          <w:color w:val="FFFFFF" w:themeColor="background1"/>
-          <w:lang w:val="en-US"/>
-        </w:rPr>
-        <w:t xml:space="preserve"> </w:t>
-      </w:r>
-      <w:r>
-        <w:rPr>
-          <w:lang w:val="en-US"/>
-        </w:rPr>
-        <w:t>required for proactive disease management</w:t>
-      </w:r>
-      <w:r>
-        <w:rPr>
-          <w:lang w:val="en-US"/>
-        </w:rPr>
-        <w:fldChar w:fldCharType="begin"/>
-      </w:r>
-      <w:r>
-        <w:rPr>
-          <w:lang w:val="en-US"/>
-        </w:rPr>
-        <w:instrText xml:space="preserve"> ADDIN ZOTERO_ITEM CSL_CITATION {"citationID":"JSp2wWek","properties":{"formattedCitation":"(Ismail et al., 2022)","plainCitation":"(Ismail et al., 2022)","noteIndex":0},"citationItems":[{"id":519,"uris":["http://zotero.org/users/13874622/items/35DPD8MU"],"itemData":{"id":519,"type":"article-journal","abstract":"Dengue is a harmful tropical disease that causes death to many people. Currently, the dengue vaccine development is still at an early stage, and only intervention methods exist after dengue cases increase. Thus, previously, two scientific experimental field studies were conducted in producing a dengue outbreak forecasting model as an early warning system. Successfully, an Autoregressive Distributed Lag (ADL) Model was developed using three factors: the epidemiological, entomological, and environmental with an accuracy of 85%; but a higher percentage is required in minimizing the error for the model to be useful. Hence, this study aimed to develop a practical and cost-effective dengue outbreak forecasting model with at least 90% accuracy to be embedded in an early warning computer system using the Internet of Things (IoT) approach. Eighty-one weeks of time series data of the three factors were used in six forecasting models, which were Autoregressive Distributed Lag (ADL), Hierarchical Forecasting (Bottom-up and Optimal combination) and three Machine Learning methods: (Artificial Neural Network (ANN), Support Vector Machine (SVM) and Random Forest). Five error measures were used to evaluate the consistency performance of the models in order to ensure model performance. The findings indicated Random Forest outperformed the other models with an accuracy of 95% when including all three factors. But practically, collecting mosquito related data (the entomological factor) was very costly and time consuming. Thus, it was removed from the model, and the accuracy dropped to 92% but still high enough to be of practical use, i.e., beyond 90%. However, the practical ground operationalization of the early warning system also requires several rain gauges to be located at the dengue hot spots due to localized rainfall. Hence, further analysis was conducted in determining the location of the rain gauges. This has led to the recommendation that the rain gauges should be located about 3–4 km apart at the dengue hot spots to ensure the accuracy of the rainfall data to be included in the dengue outbreak forecasting model so that it can be embedded in the early warning system. Therefore, this early warning system can save lives, and prevention is better than cure.","container-title":"Infectious Disease Modelling","DOI":"10.1016/j.idm.2022.07.008","ISSN":"2468-0427","issue":"3","journalAbbreviation":"Infectious Disease Modelling","page":"510-525","source":"ScienceDirect","title":"The practicality of Malaysia dengue outbreak forecasting model as an early warning system","volume":"7","author":[{"family":"Ismail","given":"Suzilah"},{"family":"Fildes","given":"Robert"},{"family":"Ahmad","given":"Rohani"},{"family":"Wan Mohamad Ali","given":"Wan Najdah"},{"family":"Omar","given":"Topek"}],"issued":{"date-parts":[["2022",9,1]]}}}],"schema":"https://github.com/citation-style-language/schema/raw/master/csl-citation.json"} </w:instrText>
-      </w:r>
-      <w:r>
-        <w:rPr>
-          <w:lang w:val="en-US"/>
-        </w:rPr>
-        <w:fldChar w:fldCharType="separate"/>
-      </w:r>
-      <w:r>
-        <w:rPr>
-          <w:rFonts w:cs="Calibri"/>
-          <w:lang w:val="en-US"/>
-        </w:rPr>
-        <w:t>(Ismail et al., 2022)</w:t>
-      </w:r>
-      <w:r>
-        <w:rPr>
-          <w:lang w:val="en-US"/>
-        </w:rPr>
-        <w:fldChar w:fldCharType="end"/>
-      </w:r>
-      <w:r>
-        <w:rPr>
-          <w:lang w:val="en-US"/>
-        </w:rPr>
-        <w:t>. This underscores the</w:t>
-      </w:r>
-      <w:r>
-        <w:rPr>
-          <w:color w:val="FFFFFF" w:themeColor="background1"/>
-          <w:lang w:val="en-US"/>
-        </w:rPr>
-        <w:t>.</w:t>
-      </w:r>
-      <w:r>
-        <w:rPr>
-          <w:color w:val="FFFFFF" w:themeColor="background1"/>
-          <w:lang w:val="en-US"/>
-        </w:rPr>
-        <w:t xml:space="preserve"> </w:t>
-      </w:r>
-      <w:r>
-        <w:rPr>
-          <w:lang w:val="en-US"/>
-        </w:rPr>
-        <w:t>critical need for a comprehensive</w:t>
-      </w:r>
-      <w:r>
-        <w:rPr>
-          <w:color w:val="FFFFFF" w:themeColor="background1"/>
-          <w:lang w:val="en-US"/>
-        </w:rPr>
-        <w:t>.</w:t>
-      </w:r>
-      <w:r>
-        <w:rPr>
-          <w:color w:val="FFFFFF" w:themeColor="background1"/>
-          <w:lang w:val="en-US"/>
-        </w:rPr>
-        <w:t xml:space="preserve"> </w:t>
+          <w:color w:val="FFFFFF"/>
+          <w:lang w:val="en-US"/>
+        </w:rPr>
+        <w:t xml:space="preserve">. </w:t>
+      </w:r>
+      <w:r>
+        <w:rPr>
+          <w:lang w:val="en-US"/>
+        </w:rPr>
+        <w:t>required for proactive disease management (Ismail et al., 2022). This underscores them</w:t>
+      </w:r>
+      <w:r>
+        <w:rPr>
+          <w:color w:val="FFFFFF"/>
+          <w:lang w:val="en-US"/>
+        </w:rPr>
+        <w:t xml:space="preserve">. </w:t>
+      </w:r>
+      <w:r>
+        <w:rPr>
+          <w:lang w:val="en-US"/>
+        </w:rPr>
+        <w:t>critical need for comprehensive</w:t>
+      </w:r>
+      <w:r>
+        <w:rPr>
+          <w:color w:val="FFFFFF"/>
+          <w:lang w:val="en-US"/>
+        </w:rPr>
+        <w:t xml:space="preserve">. </w:t>
       </w:r>
       <w:r>
         <w:rPr>
@@ -3236,17 +2798,10 @@
       </w:r>
       <w:r>
         <w:rPr>
-          <w:color w:val="FFFFFF" w:themeColor="background1"/>
-          <w:lang w:val="en-US"/>
-        </w:rPr>
-        <w:t>.</w:t>
-      </w:r>
-      <w:r>
-        <w:rPr>
-          <w:color w:val="FFFFFF" w:themeColor="background1"/>
-          <w:lang w:val="en-US"/>
-        </w:rPr>
-        <w:t xml:space="preserve"> </w:t>
+          <w:color w:val="FFFFFF"/>
+          <w:lang w:val="en-US"/>
+        </w:rPr>
+        <w:t xml:space="preserve">. </w:t>
       </w:r>
       <w:r>
         <w:rPr>
@@ -3256,17 +2811,10 @@
       </w:r>
       <w:r>
         <w:rPr>
-          <w:color w:val="FFFFFF" w:themeColor="background1"/>
-          <w:lang w:val="en-US"/>
-        </w:rPr>
-        <w:t>.</w:t>
-      </w:r>
-      <w:r>
-        <w:rPr>
-          <w:color w:val="FFFFFF" w:themeColor="background1"/>
-          <w:lang w:val="en-US"/>
-        </w:rPr>
-        <w:t xml:space="preserve"> </w:t>
+          <w:color w:val="FFFFFF"/>
+          <w:lang w:val="en-US"/>
+        </w:rPr>
+        <w:t xml:space="preserve">. </w:t>
       </w:r>
       <w:r>
         <w:rPr>
@@ -3276,17 +2824,10 @@
       </w:r>
       <w:r>
         <w:rPr>
-          <w:color w:val="FFFFFF" w:themeColor="background1"/>
-          <w:lang w:val="en-US"/>
-        </w:rPr>
-        <w:t>.</w:t>
-      </w:r>
-      <w:r>
-        <w:rPr>
-          <w:color w:val="FFFFFF" w:themeColor="background1"/>
-          <w:lang w:val="en-US"/>
-        </w:rPr>
-        <w:t xml:space="preserve"> </w:t>
+          <w:color w:val="FFFFFF"/>
+          <w:lang w:val="en-US"/>
+        </w:rPr>
+        <w:t xml:space="preserve">. </w:t>
       </w:r>
       <w:r>
         <w:rPr>
@@ -3296,17 +2837,10 @@
       </w:r>
       <w:r>
         <w:rPr>
-          <w:color w:val="FFFFFF" w:themeColor="background1"/>
-          <w:lang w:val="en-US"/>
-        </w:rPr>
-        <w:t>.</w:t>
-      </w:r>
-      <w:r>
-        <w:rPr>
-          <w:color w:val="FFFFFF" w:themeColor="background1"/>
-          <w:lang w:val="en-US"/>
-        </w:rPr>
-        <w:t xml:space="preserve"> </w:t>
+          <w:color w:val="FFFFFF"/>
+          <w:lang w:val="en-US"/>
+        </w:rPr>
+        <w:t xml:space="preserve">. </w:t>
       </w:r>
       <w:r>
         <w:rPr>
@@ -3316,94 +2850,36 @@
       </w:r>
       <w:r>
         <w:rPr>
-          <w:color w:val="FFFFFF" w:themeColor="background1"/>
-          <w:lang w:val="en-US"/>
-        </w:rPr>
-        <w:t>.</w:t>
-      </w:r>
-      <w:r>
-        <w:rPr>
-          <w:color w:val="FFFFFF" w:themeColor="background1"/>
-          <w:lang w:val="en-US"/>
-        </w:rPr>
-        <w:t xml:space="preserve"> </w:t>
-      </w:r>
-      <w:r>
-        <w:rPr>
-          <w:lang w:val="en-US"/>
-        </w:rPr>
-        <w:t>specific geographic contexts and limited scalability</w:t>
-      </w:r>
-      <w:r>
-        <w:rPr>
-          <w:lang w:val="en-US"/>
-        </w:rPr>
-        <w:fldChar w:fldCharType="begin"/>
-      </w:r>
-      <w:r>
-        <w:rPr>
-          <w:lang w:val="en-US"/>
-        </w:rPr>
-        <w:instrText xml:space="preserve"> ADDIN ZOTERO_ITEM CSL_CITATION {"citationID":"eMtfM3hh","properties":{"formattedCitation":"(Tissera et al., 2020)","plainCitation":"(Tissera et al., 2020)","noteIndex":0},"citationItems":[{"id":504,"uris":["http://zotero.org/users/13874622/items/5UJ82FMX"],"itemData":{"id":504,"type":"article-journal","abstract":"In 2017, a dengue epidemic of unexpected magnitude occurred in Sri Lanka. A total of 186,101 suspected cases and 440 dengue-related deaths occurred. We conducted a comprehensive analysis of this epidemic by comparing national surveillance data for 2017 with data from the preceding 5 years. In all Sri Lanka districts, dengue incidence in 2017 increased significantly over incidence during the previous 5 years. Older schoolchildren and young adults were more clinically symptomatic than those at extremes of age. Limited virologic surveillance showed the dominant circulating variant was dengue virus type 2 cosmopolitan genotype in the most affected district. One quarter of total annual cases were reported 5 weeks after the southwest monsoon started. Changes in vector abundance were not predictive of the increased incidence. Direct government expenditures on dengue control activities in 2017 were US $12.7 million. The lessons learned from this outbreak are useful for other tropical nations facing increasing dengue incidence.","container-title":"Emerging Infectious Diseases","DOI":"10.3201/eid2604.190435","ISSN":"1080-6040","issue":"4","journalAbbreviation":"Emerg Infect Dis","note":"PMID: 32186490\nPMCID: PMC7101108","page":"682-691","source":"PubMed Central","title":"Severe Dengue Epidemic, Sri Lanka, 2017","volume":"26","author":[{"family":"Tissera","given":"Hasitha A."},{"family":"Jayamanne","given":"Bernard D.W."},{"family":"Raut","given":"Rajendra"},{"family":"Janaki","given":"Sakunthala M.D."},{"family":"Tozan","given":"Yesim"},{"family":"Samaraweera","given":"Preshila C."},{"family":"Liyanage","given":"Prasad"},{"family":"Ghouse","given":"Azhar"},{"family":"Rodrigo","given":"Chaturaka"},{"family":"Silva","given":"Aravinda M.","non-dropping-particle":"de"},{"family":"Fernando","given":"Sumadhya D."}],"issued":{"date-parts":[["2020",4]]}}}],"schema":"https://github.com/citation-style-language/schema/raw/master/csl-citation.json"} </w:instrText>
-      </w:r>
-      <w:r>
-        <w:rPr>
-          <w:lang w:val="en-US"/>
-        </w:rPr>
-        <w:fldChar w:fldCharType="separate"/>
-      </w:r>
-      <w:r>
-        <w:rPr>
-          <w:rFonts w:cs="Calibri"/>
-          <w:lang w:val="en-US"/>
-        </w:rPr>
-        <w:t>(Tissera et al., 2020)</w:t>
-      </w:r>
-      <w:r>
-        <w:rPr>
-          <w:lang w:val="en-US"/>
-        </w:rPr>
-        <w:fldChar w:fldCharType="end"/>
-      </w:r>
-      <w:r>
-        <w:rPr>
-          <w:lang w:val="en-US"/>
-        </w:rPr>
-        <w:t>. These limitations hinder</w:t>
-      </w:r>
-      <w:r>
-        <w:rPr>
-          <w:color w:val="FFFFFF" w:themeColor="background1"/>
-          <w:lang w:val="en-US"/>
-        </w:rPr>
-        <w:t>.</w:t>
-      </w:r>
-      <w:r>
-        <w:rPr>
-          <w:color w:val="FFFFFF" w:themeColor="background1"/>
-          <w:lang w:val="en-US"/>
-        </w:rPr>
-        <w:t xml:space="preserve"> </w:t>
-      </w:r>
-      <w:r>
-        <w:rPr>
-          <w:lang w:val="en-US"/>
-        </w:rPr>
-        <w:t>the broader applicability</w:t>
-      </w:r>
-      <w:r>
-        <w:rPr>
-          <w:color w:val="FFFFFF" w:themeColor="background1"/>
-          <w:lang w:val="en-US"/>
-        </w:rPr>
-        <w:t>.</w:t>
-      </w:r>
-      <w:r>
-        <w:rPr>
-          <w:color w:val="FFFFFF" w:themeColor="background1"/>
-          <w:lang w:val="en-US"/>
-        </w:rPr>
-        <w:t xml:space="preserve"> </w:t>
+          <w:color w:val="FFFFFF"/>
+          <w:lang w:val="en-US"/>
+        </w:rPr>
+        <w:t xml:space="preserve">. </w:t>
+      </w:r>
+      <w:r>
+        <w:rPr>
+          <w:lang w:val="en-US"/>
+        </w:rPr>
+        <w:t>specific geographic contexts and limited scalability (Tissera et al., 2020). These limitations hinder</w:t>
+      </w:r>
+      <w:r>
+        <w:rPr>
+          <w:color w:val="FFFFFF"/>
+          <w:lang w:val="en-US"/>
+        </w:rPr>
+        <w:t xml:space="preserve">. </w:t>
+      </w:r>
+      <w:r>
+        <w:rPr>
+          <w:lang w:val="en-US"/>
+        </w:rPr>
+        <w:t>broader applicability</w:t>
+      </w:r>
+      <w:r>
+        <w:rPr>
+          <w:color w:val="FFFFFF"/>
+          <w:lang w:val="en-US"/>
+        </w:rPr>
+        <w:t xml:space="preserve">. </w:t>
       </w:r>
       <w:r>
         <w:rPr>
@@ -3413,17 +2889,10 @@
       </w:r>
       <w:r>
         <w:rPr>
-          <w:color w:val="FFFFFF" w:themeColor="background1"/>
-          <w:lang w:val="en-US"/>
-        </w:rPr>
-        <w:t>.</w:t>
-      </w:r>
-      <w:r>
-        <w:rPr>
-          <w:color w:val="FFFFFF" w:themeColor="background1"/>
-          <w:lang w:val="en-US"/>
-        </w:rPr>
-        <w:t xml:space="preserve"> </w:t>
+          <w:color w:val="FFFFFF"/>
+          <w:lang w:val="en-US"/>
+        </w:rPr>
+        <w:t xml:space="preserve">. </w:t>
       </w:r>
       <w:r>
         <w:rPr>
@@ -3433,17 +2902,10 @@
       </w:r>
       <w:r>
         <w:rPr>
-          <w:color w:val="FFFFFF" w:themeColor="background1"/>
-          <w:lang w:val="en-US"/>
-        </w:rPr>
-        <w:t>.</w:t>
-      </w:r>
-      <w:r>
-        <w:rPr>
-          <w:color w:val="FFFFFF" w:themeColor="background1"/>
-          <w:lang w:val="en-US"/>
-        </w:rPr>
-        <w:t xml:space="preserve"> </w:t>
+          <w:color w:val="FFFFFF"/>
+          <w:lang w:val="en-US"/>
+        </w:rPr>
+        <w:t xml:space="preserve">. </w:t>
       </w:r>
       <w:r>
         <w:rPr>
@@ -3453,17 +2915,10 @@
       </w:r>
       <w:r>
         <w:rPr>
-          <w:color w:val="FFFFFF" w:themeColor="background1"/>
-          <w:lang w:val="en-US"/>
-        </w:rPr>
-        <w:t>.</w:t>
-      </w:r>
-      <w:r>
-        <w:rPr>
-          <w:color w:val="FFFFFF" w:themeColor="background1"/>
-          <w:lang w:val="en-US"/>
-        </w:rPr>
-        <w:t xml:space="preserve"> </w:t>
+          <w:color w:val="FFFFFF"/>
+          <w:lang w:val="en-US"/>
+        </w:rPr>
+        <w:t xml:space="preserve">. </w:t>
       </w:r>
       <w:r>
         <w:rPr>
@@ -3473,17 +2928,10 @@
       </w:r>
       <w:r>
         <w:rPr>
-          <w:color w:val="FFFFFF" w:themeColor="background1"/>
-          <w:lang w:val="en-US"/>
-        </w:rPr>
-        <w:t>.</w:t>
-      </w:r>
-      <w:r>
-        <w:rPr>
-          <w:color w:val="FFFFFF" w:themeColor="background1"/>
-          <w:lang w:val="en-US"/>
-        </w:rPr>
-        <w:t xml:space="preserve"> </w:t>
+          <w:color w:val="FFFFFF"/>
+          <w:lang w:val="en-US"/>
+        </w:rPr>
+        <w:t xml:space="preserve">. </w:t>
       </w:r>
       <w:r>
         <w:rPr>
@@ -3493,17 +2941,10 @@
       </w:r>
       <w:r>
         <w:rPr>
-          <w:color w:val="FFFFFF" w:themeColor="background1"/>
-          <w:lang w:val="en-US"/>
-        </w:rPr>
-        <w:t>.</w:t>
-      </w:r>
-      <w:r>
-        <w:rPr>
-          <w:color w:val="FFFFFF" w:themeColor="background1"/>
-          <w:lang w:val="en-US"/>
-        </w:rPr>
-        <w:t xml:space="preserve"> </w:t>
+          <w:color w:val="FFFFFF"/>
+          <w:lang w:val="en-US"/>
+        </w:rPr>
+        <w:t xml:space="preserve">. </w:t>
       </w:r>
       <w:r>
         <w:rPr>
@@ -3513,17 +2954,10 @@
       </w:r>
       <w:r>
         <w:rPr>
-          <w:color w:val="FFFFFF" w:themeColor="background1"/>
-          <w:lang w:val="en-US"/>
-        </w:rPr>
-        <w:t>.</w:t>
-      </w:r>
-      <w:r>
-        <w:rPr>
-          <w:color w:val="FFFFFF" w:themeColor="background1"/>
-          <w:lang w:val="en-US"/>
-        </w:rPr>
-        <w:t xml:space="preserve"> </w:t>
+          <w:color w:val="FFFFFF"/>
+          <w:lang w:val="en-US"/>
+        </w:rPr>
+        <w:t xml:space="preserve">. </w:t>
       </w:r>
       <w:r>
         <w:rPr>
@@ -3533,17 +2967,10 @@
       </w:r>
       <w:r>
         <w:rPr>
-          <w:color w:val="FFFFFF" w:themeColor="background1"/>
-          <w:lang w:val="en-US"/>
-        </w:rPr>
-        <w:t>.</w:t>
-      </w:r>
-      <w:r>
-        <w:rPr>
-          <w:color w:val="FFFFFF" w:themeColor="background1"/>
-          <w:lang w:val="en-US"/>
-        </w:rPr>
-        <w:t xml:space="preserve"> </w:t>
+          <w:color w:val="FFFFFF"/>
+          <w:lang w:val="en-US"/>
+        </w:rPr>
+        <w:t xml:space="preserve">. </w:t>
       </w:r>
       <w:r>
         <w:rPr>
@@ -3553,119 +2980,297 @@
       </w:r>
       <w:r>
         <w:rPr>
-          <w:color w:val="FFFFFF" w:themeColor="background1"/>
-          <w:lang w:val="en-US"/>
-        </w:rPr>
-        <w:t>.</w:t>
-      </w:r>
-      <w:r>
-        <w:rPr>
-          <w:color w:val="FFFFFF" w:themeColor="background1"/>
-          <w:lang w:val="en-US"/>
-        </w:rPr>
-        <w:t xml:space="preserve"> </w:t>
-      </w:r>
-      <w:r>
-        <w:rPr>
-          <w:lang w:val="en-US"/>
-        </w:rPr>
-        <w:t xml:space="preserve">actionable insights for the future.  </w:t>
+          <w:color w:val="FFFFFF"/>
+          <w:lang w:val="en-US"/>
+        </w:rPr>
+        <w:t xml:space="preserve">. </w:t>
+      </w:r>
+      <w:r>
+        <w:rPr>
+          <w:lang w:val="en-US"/>
+        </w:rPr>
+        <w:t>actionable insights for the future.</w:t>
       </w:r>
     </w:p>
     <w:p>
       <w:pPr>
-        <w:pStyle w:val="NormalWeb"/>
-        <w:spacing w:line="360" w:lineRule="auto"/>
-        <w:jc w:val="both"/>
-        <w:rPr>
-          <w:rFonts w:asciiTheme="minorHAnsi" w:hAnsiTheme="minorHAnsi" w:cstheme="minorHAnsi"/>
-          <w:lang w:bidi="ar-SA"/>
+        <w:rPr>
+          <w:lang w:val="en-US"/>
         </w:rPr>
       </w:pPr>
       <w:r>
         <w:rPr>
-          <w:rFonts w:asciiTheme="minorHAnsi" w:hAnsiTheme="minorHAnsi" w:cstheme="minorHAnsi"/>
+          <w:lang w:val="en-US"/>
         </w:rPr>
         <w:t>This research aims to develop</w:t>
       </w:r>
       <w:r>
         <w:rPr>
-          <w:rFonts w:asciiTheme="minorHAnsi" w:hAnsiTheme="minorHAnsi" w:cstheme="minorHAnsi"/>
-          <w:color w:val="FFFFFF" w:themeColor="background1"/>
-        </w:rPr>
-        <w:t>.</w:t>
-      </w:r>
-      <w:r>
-        <w:rPr>
-          <w:rFonts w:asciiTheme="minorHAnsi" w:hAnsiTheme="minorHAnsi" w:cstheme="minorHAnsi"/>
-          <w:color w:val="FFFFFF" w:themeColor="background1"/>
-        </w:rPr>
-        <w:t xml:space="preserve"> </w:t>
-      </w:r>
-      <w:r>
-        <w:rPr>
-          <w:rFonts w:asciiTheme="minorHAnsi" w:hAnsiTheme="minorHAnsi" w:cstheme="minorHAnsi"/>
+          <w:color w:val="FFFFFF"/>
+          <w:lang w:val="en-US"/>
+        </w:rPr>
+        <w:t xml:space="preserve">. </w:t>
+      </w:r>
+      <w:r>
+        <w:rPr>
+          <w:lang w:val="en-US"/>
         </w:rPr>
         <w:t>a Dengue Information System (DIS) tailored to the</w:t>
       </w:r>
       <w:r>
         <w:rPr>
-          <w:rFonts w:asciiTheme="minorHAnsi" w:hAnsiTheme="minorHAnsi" w:cstheme="minorHAnsi"/>
-          <w:color w:val="FFFFFF" w:themeColor="background1"/>
-        </w:rPr>
-        <w:t>.</w:t>
-      </w:r>
-      <w:r>
-        <w:rPr>
-          <w:rFonts w:asciiTheme="minorHAnsi" w:hAnsiTheme="minorHAnsi" w:cstheme="minorHAnsi"/>
-          <w:color w:val="FFFFFF" w:themeColor="background1"/>
-        </w:rPr>
-        <w:t xml:space="preserve"> </w:t>
-      </w:r>
-      <w:r>
-        <w:rPr>
-          <w:rFonts w:asciiTheme="minorHAnsi" w:hAnsiTheme="minorHAnsi" w:cstheme="minorHAnsi"/>
+          <w:color w:val="FFFFFF"/>
+          <w:lang w:val="en-US"/>
+        </w:rPr>
+        <w:t xml:space="preserve">. </w:t>
+      </w:r>
+      <w:r>
+        <w:rPr>
+          <w:lang w:val="en-US"/>
         </w:rPr>
         <w:t>unique epidemiological and</w:t>
       </w:r>
       <w:r>
         <w:rPr>
-          <w:rFonts w:asciiTheme="minorHAnsi" w:hAnsiTheme="minorHAnsi" w:cstheme="minorHAnsi"/>
-          <w:color w:val="FFFFFF" w:themeColor="background1"/>
-        </w:rPr>
-        <w:t>.</w:t>
-      </w:r>
-      <w:r>
-        <w:rPr>
-          <w:rFonts w:asciiTheme="minorHAnsi" w:hAnsiTheme="minorHAnsi" w:cstheme="minorHAnsi"/>
-          <w:color w:val="FFFFFF" w:themeColor="background1"/>
-        </w:rPr>
-        <w:t xml:space="preserve"> </w:t>
-      </w:r>
-      <w:r>
-        <w:rPr>
-          <w:rFonts w:asciiTheme="minorHAnsi" w:hAnsiTheme="minorHAnsi" w:cstheme="minorHAnsi"/>
-        </w:rPr>
-        <w:t>environmental context of Sri Lanka</w:t>
-      </w:r>
-      <w:r>
-        <w:rPr>
-          <w:rFonts w:asciiTheme="minorHAnsi" w:hAnsiTheme="minorHAnsi" w:cstheme="minorHAnsi"/>
-        </w:rPr>
-        <w:t>.</w:t>
-      </w:r>
-      <w:r>
-        <w:rPr>
-          <w:rFonts w:asciiTheme="minorHAnsi" w:hAnsiTheme="minorHAnsi" w:cstheme="minorHAnsi"/>
-        </w:rPr>
-        <w:t xml:space="preserve"> </w:t>
-      </w:r>
-      <w:r>
-        <w:rPr>
-          <w:rFonts w:asciiTheme="minorHAnsi" w:hAnsiTheme="minorHAnsi" w:cstheme="minorHAnsi"/>
-          <w:lang w:bidi="ar-SA"/>
-        </w:rPr>
-        <w:t>The development of a DIS is expected to offer several benefits, including timely access to dengue-related data, efficient tracking of cases, and informed decision-making by healthcare authorities. Furthermore, effective data visualization techniques will enhance the interpretation of complex data, enabling stakeholders to identify trends and allocate resources efficiently. Usability is a crucial aspect of this project, with a focus on creating an intuitive interface for healthcare professionals and accessible features for public users.</w:t>
+          <w:color w:val="FFFFFF"/>
+          <w:lang w:val="en-US"/>
+        </w:rPr>
+        <w:t xml:space="preserve">. </w:t>
+      </w:r>
+      <w:r>
+        <w:rPr>
+          <w:lang w:val="en-US"/>
+        </w:rPr>
+        <w:t xml:space="preserve">environmental context of Sri Lanka. The development of a DIS is expected to offer several benefits, including timely access to dengue-related data, efficient tracking of cases, and informed decision-making by healthcare authorities. Furthermore, effective data visualization techniques will enhance the interpretation of complex data, enabling stakeholders to identify trends </w:t>
+      </w:r>
+      <w:r>
+        <w:rPr>
+          <w:lang w:val="en-US"/>
+        </w:rPr>
+        <w:lastRenderedPageBreak/>
+        <w:t xml:space="preserve">and allocate resources efficiently. Usability is a crucial aspect of this project, with a focus on creating an intuitive interface for healthcare professionals and accessible features for public users. </w:t>
+      </w:r>
+    </w:p>
+    <w:p>
+      <w:pPr>
+        <w:ind w:left="-5"/>
+        <w:rPr>
+          <w:lang w:val="en-US"/>
+        </w:rPr>
+      </w:pPr>
+      <w:r>
+        <w:rPr>
+          <w:lang w:val="en-US"/>
+        </w:rPr>
+        <w:t>In contrast to conventional</w:t>
+      </w:r>
+      <w:r>
+        <w:rPr>
+          <w:color w:val="FFFFFF"/>
+          <w:lang w:val="en-US"/>
+        </w:rPr>
+        <w:t xml:space="preserve">. </w:t>
+      </w:r>
+      <w:r>
+        <w:rPr>
+          <w:lang w:val="en-US"/>
+        </w:rPr>
+        <w:t>public health approaches, the DIS will bridge</w:t>
+      </w:r>
+      <w:r>
+        <w:rPr>
+          <w:color w:val="FFFFFF"/>
+          <w:lang w:val="en-US"/>
+        </w:rPr>
+        <w:t xml:space="preserve">. </w:t>
+      </w:r>
+      <w:r>
+        <w:rPr>
+          <w:lang w:val="en-US"/>
+        </w:rPr>
+        <w:t>the gap between complex data interpretation</w:t>
+      </w:r>
+      <w:r>
+        <w:rPr>
+          <w:color w:val="FFFFFF"/>
+          <w:lang w:val="en-US"/>
+        </w:rPr>
+        <w:t xml:space="preserve">. </w:t>
+      </w:r>
+      <w:r>
+        <w:rPr>
+          <w:lang w:val="en-US"/>
+        </w:rPr>
+        <w:t>and practical applications. By transforming raw data into</w:t>
+      </w:r>
+      <w:r>
+        <w:rPr>
+          <w:color w:val="FFFFFF"/>
+          <w:lang w:val="en-US"/>
+        </w:rPr>
+        <w:t xml:space="preserve">. </w:t>
+      </w:r>
+      <w:r>
+        <w:rPr>
+          <w:lang w:val="en-US"/>
+        </w:rPr>
+        <w:t>meaningful insights, it will facilitate a proactive</w:t>
+      </w:r>
+      <w:r>
+        <w:rPr>
+          <w:color w:val="FFFFFF"/>
+          <w:lang w:val="en-US"/>
+        </w:rPr>
+        <w:t xml:space="preserve">. </w:t>
+      </w:r>
+      <w:r>
+        <w:rPr>
+          <w:lang w:val="en-US"/>
+        </w:rPr>
+        <w:t>rather than reactive</w:t>
+      </w:r>
+      <w:r>
+        <w:rPr>
+          <w:color w:val="FFFFFF"/>
+          <w:lang w:val="en-US"/>
+        </w:rPr>
+        <w:t xml:space="preserve">. </w:t>
+      </w:r>
+      <w:r>
+        <w:rPr>
+          <w:lang w:val="en-US"/>
+        </w:rPr>
+        <w:t>response to dengue outbreaks. Through the development</w:t>
+      </w:r>
+      <w:r>
+        <w:rPr>
+          <w:color w:val="FFFFFF"/>
+          <w:lang w:val="en-US"/>
+        </w:rPr>
+        <w:t xml:space="preserve">. </w:t>
+      </w:r>
+      <w:r>
+        <w:rPr>
+          <w:lang w:val="en-US"/>
+        </w:rPr>
+        <w:t>of the DIS, this research not only contributes</w:t>
+      </w:r>
+      <w:r>
+        <w:rPr>
+          <w:color w:val="FFFFFF"/>
+          <w:lang w:val="en-US"/>
+        </w:rPr>
+        <w:t xml:space="preserve">. </w:t>
+      </w:r>
+      <w:r>
+        <w:rPr>
+          <w:lang w:val="en-US"/>
+        </w:rPr>
+        <w:t>to dengue mitigation efforts</w:t>
+      </w:r>
+      <w:r>
+        <w:rPr>
+          <w:color w:val="FFFFFF"/>
+          <w:lang w:val="en-US"/>
+        </w:rPr>
+        <w:t xml:space="preserve">. </w:t>
+      </w:r>
+      <w:r>
+        <w:rPr>
+          <w:lang w:val="en-US"/>
+        </w:rPr>
+        <w:t>in Sri Lanka but also serves</w:t>
+      </w:r>
+      <w:r>
+        <w:rPr>
+          <w:color w:val="FFFFFF"/>
+          <w:lang w:val="en-US"/>
+        </w:rPr>
+        <w:t xml:space="preserve">. </w:t>
+      </w:r>
+      <w:r>
+        <w:rPr>
+          <w:lang w:val="en-US"/>
+        </w:rPr>
+        <w:t>as a model for others</w:t>
+      </w:r>
+      <w:r>
+        <w:rPr>
+          <w:color w:val="FFFFFF"/>
+          <w:lang w:val="en-US"/>
+        </w:rPr>
+        <w:t xml:space="preserve">. </w:t>
+      </w:r>
+      <w:r>
+        <w:rPr>
+          <w:lang w:val="en-US"/>
+        </w:rPr>
+        <w:t>dengue-endemic regions. It underscores the importance</w:t>
+      </w:r>
+      <w:r>
+        <w:rPr>
+          <w:color w:val="FFFFFF"/>
+          <w:lang w:val="en-US"/>
+        </w:rPr>
+        <w:t xml:space="preserve">. </w:t>
+      </w:r>
+      <w:r>
+        <w:rPr>
+          <w:lang w:val="en-US"/>
+        </w:rPr>
+        <w:t>of integrating technology and data</w:t>
+      </w:r>
+      <w:r>
+        <w:rPr>
+          <w:color w:val="FFFFFF"/>
+          <w:lang w:val="en-US"/>
+        </w:rPr>
+        <w:t xml:space="preserve">. </w:t>
+      </w:r>
+      <w:r>
+        <w:rPr>
+          <w:lang w:val="en-US"/>
+        </w:rPr>
+        <w:t>analytics into public</w:t>
+      </w:r>
+      <w:r>
+        <w:rPr>
+          <w:color w:val="FFFFFF"/>
+          <w:lang w:val="en-US"/>
+        </w:rPr>
+        <w:t xml:space="preserve">. </w:t>
+      </w:r>
+      <w:r>
+        <w:rPr>
+          <w:lang w:val="en-US"/>
+        </w:rPr>
+        <w:t>health practices, paving the way for innovative</w:t>
+      </w:r>
+      <w:r>
+        <w:rPr>
+          <w:color w:val="FFFFFF"/>
+          <w:lang w:val="en-US"/>
+        </w:rPr>
+        <w:t xml:space="preserve">. </w:t>
+      </w:r>
+      <w:r>
+        <w:rPr>
+          <w:lang w:val="en-US"/>
+        </w:rPr>
+        <w:t>solutions to address complex</w:t>
+      </w:r>
+      <w:r>
+        <w:rPr>
+          <w:color w:val="FFFFFF"/>
+          <w:lang w:val="en-US"/>
+        </w:rPr>
+        <w:t xml:space="preserve">. </w:t>
+      </w:r>
+      <w:r>
+        <w:rPr>
+          <w:lang w:val="en-US"/>
+        </w:rPr>
+        <w:t xml:space="preserve">global health challenges. </w:t>
       </w:r>
     </w:p>
     <w:p>
@@ -3678,330 +3283,10 @@
       </w:pPr>
       <w:r>
         <w:rPr>
-          <w:lang w:val="en-US"/>
-        </w:rPr>
-        <w:lastRenderedPageBreak/>
-        <w:t>In contrast to conventional</w:t>
-      </w:r>
-      <w:r>
-        <w:rPr>
-          <w:color w:val="FFFFFF" w:themeColor="background1"/>
-          <w:lang w:val="en-US"/>
-        </w:rPr>
-        <w:t>.</w:t>
-      </w:r>
-      <w:r>
-        <w:rPr>
-          <w:color w:val="FFFFFF" w:themeColor="background1"/>
-          <w:lang w:val="en-US"/>
-        </w:rPr>
-        <w:t xml:space="preserve"> </w:t>
-      </w:r>
-      <w:r>
-        <w:rPr>
-          <w:lang w:val="en-US"/>
-        </w:rPr>
-        <w:t>public health approaches, the DIS will bridge</w:t>
-      </w:r>
-      <w:r>
-        <w:rPr>
-          <w:color w:val="FFFFFF" w:themeColor="background1"/>
-          <w:lang w:val="en-US"/>
-        </w:rPr>
-        <w:t>.</w:t>
-      </w:r>
-      <w:r>
-        <w:rPr>
-          <w:color w:val="FFFFFF" w:themeColor="background1"/>
-          <w:lang w:val="en-US"/>
-        </w:rPr>
-        <w:t xml:space="preserve"> </w:t>
-      </w:r>
-      <w:r>
-        <w:rPr>
-          <w:lang w:val="en-US"/>
-        </w:rPr>
-        <w:t>the gap between complex data interpretation</w:t>
-      </w:r>
-      <w:r>
-        <w:rPr>
-          <w:color w:val="FFFFFF" w:themeColor="background1"/>
-          <w:lang w:val="en-US"/>
-        </w:rPr>
-        <w:t>.</w:t>
-      </w:r>
-      <w:r>
-        <w:rPr>
-          <w:color w:val="FFFFFF" w:themeColor="background1"/>
-          <w:lang w:val="en-US"/>
-        </w:rPr>
-        <w:t xml:space="preserve"> </w:t>
-      </w:r>
-      <w:r>
-        <w:rPr>
-          <w:lang w:val="en-US"/>
-        </w:rPr>
-        <w:t>and practical application. By transforming raw data into</w:t>
-      </w:r>
-      <w:r>
-        <w:rPr>
-          <w:color w:val="FFFFFF" w:themeColor="background1"/>
-          <w:lang w:val="en-US"/>
-        </w:rPr>
-        <w:t>.</w:t>
-      </w:r>
-      <w:r>
-        <w:rPr>
-          <w:color w:val="FFFFFF" w:themeColor="background1"/>
-          <w:lang w:val="en-US"/>
-        </w:rPr>
-        <w:t xml:space="preserve"> </w:t>
-      </w:r>
-      <w:r>
-        <w:rPr>
-          <w:lang w:val="en-US"/>
-        </w:rPr>
-        <w:t>meaningful insights, it will facilitate a proactive</w:t>
-      </w:r>
-      <w:r>
-        <w:rPr>
-          <w:color w:val="FFFFFF" w:themeColor="background1"/>
-          <w:lang w:val="en-US"/>
-        </w:rPr>
-        <w:t>.</w:t>
-      </w:r>
-      <w:r>
-        <w:rPr>
-          <w:color w:val="FFFFFF" w:themeColor="background1"/>
-          <w:lang w:val="en-US"/>
-        </w:rPr>
-        <w:t xml:space="preserve"> </w:t>
-      </w:r>
-      <w:r>
-        <w:rPr>
-          <w:lang w:val="en-US"/>
-        </w:rPr>
-        <w:t>rather than reactive</w:t>
-      </w:r>
-      <w:r>
-        <w:rPr>
-          <w:color w:val="FFFFFF" w:themeColor="background1"/>
-          <w:lang w:val="en-US"/>
-        </w:rPr>
-        <w:t>.</w:t>
-      </w:r>
-      <w:r>
-        <w:rPr>
-          <w:color w:val="FFFFFF" w:themeColor="background1"/>
-          <w:lang w:val="en-US"/>
-        </w:rPr>
-        <w:t xml:space="preserve"> </w:t>
-      </w:r>
-      <w:r>
-        <w:rPr>
-          <w:lang w:val="en-US"/>
-        </w:rPr>
-        <w:t>response to dengue outbreaks. Through the development</w:t>
-      </w:r>
-      <w:r>
-        <w:rPr>
-          <w:color w:val="FFFFFF" w:themeColor="background1"/>
-          <w:lang w:val="en-US"/>
-        </w:rPr>
-        <w:t>.</w:t>
-      </w:r>
-      <w:r>
-        <w:rPr>
-          <w:color w:val="FFFFFF" w:themeColor="background1"/>
-          <w:lang w:val="en-US"/>
-        </w:rPr>
-        <w:t xml:space="preserve"> </w:t>
-      </w:r>
-      <w:r>
-        <w:rPr>
-          <w:lang w:val="en-US"/>
-        </w:rPr>
-        <w:t>of the DIS, this research not only contributes</w:t>
-      </w:r>
-      <w:r>
-        <w:rPr>
-          <w:color w:val="FFFFFF" w:themeColor="background1"/>
-          <w:lang w:val="en-US"/>
-        </w:rPr>
-        <w:t>.</w:t>
-      </w:r>
-      <w:r>
-        <w:rPr>
-          <w:color w:val="FFFFFF" w:themeColor="background1"/>
-          <w:lang w:val="en-US"/>
-        </w:rPr>
-        <w:t xml:space="preserve"> </w:t>
-      </w:r>
-      <w:r>
-        <w:rPr>
-          <w:lang w:val="en-US"/>
-        </w:rPr>
-        <w:t>to dengue mitigation efforts</w:t>
-      </w:r>
-      <w:r>
-        <w:rPr>
-          <w:color w:val="FFFFFF" w:themeColor="background1"/>
-          <w:lang w:val="en-US"/>
-        </w:rPr>
-        <w:t>.</w:t>
-      </w:r>
-      <w:r>
-        <w:rPr>
-          <w:color w:val="FFFFFF" w:themeColor="background1"/>
-          <w:lang w:val="en-US"/>
-        </w:rPr>
-        <w:t xml:space="preserve"> </w:t>
-      </w:r>
-      <w:r>
-        <w:rPr>
-          <w:lang w:val="en-US"/>
-        </w:rPr>
-        <w:t>in Sri Lanka but also serves</w:t>
-      </w:r>
-      <w:r>
-        <w:rPr>
-          <w:color w:val="FFFFFF" w:themeColor="background1"/>
-          <w:lang w:val="en-US"/>
-        </w:rPr>
-        <w:t>.</w:t>
-      </w:r>
-      <w:r>
-        <w:rPr>
-          <w:color w:val="FFFFFF" w:themeColor="background1"/>
-          <w:lang w:val="en-US"/>
-        </w:rPr>
-        <w:t xml:space="preserve"> </w:t>
-      </w:r>
-      <w:r>
-        <w:rPr>
-          <w:lang w:val="en-US"/>
-        </w:rPr>
-        <w:t>as a model for other</w:t>
-      </w:r>
-      <w:r>
-        <w:rPr>
-          <w:color w:val="FFFFFF" w:themeColor="background1"/>
-          <w:lang w:val="en-US"/>
-        </w:rPr>
-        <w:t>.</w:t>
-      </w:r>
-      <w:r>
-        <w:rPr>
-          <w:color w:val="FFFFFF" w:themeColor="background1"/>
-          <w:lang w:val="en-US"/>
-        </w:rPr>
-        <w:t xml:space="preserve"> </w:t>
-      </w:r>
-      <w:r>
-        <w:rPr>
-          <w:lang w:val="en-US"/>
-        </w:rPr>
-        <w:t>dengue-endemic regions. It underscores the importance</w:t>
-      </w:r>
-      <w:r>
-        <w:rPr>
-          <w:color w:val="FFFFFF" w:themeColor="background1"/>
-          <w:lang w:val="en-US"/>
-        </w:rPr>
-        <w:t>.</w:t>
-      </w:r>
-      <w:r>
-        <w:rPr>
-          <w:color w:val="FFFFFF" w:themeColor="background1"/>
-          <w:lang w:val="en-US"/>
-        </w:rPr>
-        <w:t xml:space="preserve"> </w:t>
-      </w:r>
-      <w:r>
-        <w:rPr>
-          <w:lang w:val="en-US"/>
-        </w:rPr>
-        <w:t>of integrating technology and data</w:t>
-      </w:r>
-      <w:r>
-        <w:rPr>
-          <w:color w:val="FFFFFF" w:themeColor="background1"/>
-          <w:lang w:val="en-US"/>
-        </w:rPr>
-        <w:t>.</w:t>
-      </w:r>
-      <w:r>
-        <w:rPr>
-          <w:color w:val="FFFFFF" w:themeColor="background1"/>
-          <w:lang w:val="en-US"/>
-        </w:rPr>
-        <w:t xml:space="preserve"> </w:t>
-      </w:r>
-      <w:r>
-        <w:rPr>
-          <w:lang w:val="en-US"/>
-        </w:rPr>
-        <w:t>analytics into public</w:t>
-      </w:r>
-      <w:r>
-        <w:rPr>
-          <w:color w:val="FFFFFF" w:themeColor="background1"/>
-          <w:lang w:val="en-US"/>
-        </w:rPr>
-        <w:t>.</w:t>
-      </w:r>
-      <w:r>
-        <w:rPr>
-          <w:color w:val="FFFFFF" w:themeColor="background1"/>
-          <w:lang w:val="en-US"/>
-        </w:rPr>
-        <w:t xml:space="preserve"> </w:t>
-      </w:r>
-      <w:r>
-        <w:rPr>
-          <w:lang w:val="en-US"/>
-        </w:rPr>
-        <w:t>health practices, paving the way for innovative</w:t>
-      </w:r>
-      <w:r>
-        <w:rPr>
-          <w:color w:val="FFFFFF" w:themeColor="background1"/>
-          <w:lang w:val="en-US"/>
-        </w:rPr>
-        <w:t>.</w:t>
-      </w:r>
-      <w:r>
-        <w:rPr>
-          <w:color w:val="FFFFFF" w:themeColor="background1"/>
-          <w:lang w:val="en-US"/>
-        </w:rPr>
-        <w:t xml:space="preserve"> </w:t>
-      </w:r>
-      <w:r>
-        <w:rPr>
-          <w:lang w:val="en-US"/>
-        </w:rPr>
-        <w:t>solutions to address complex</w:t>
-      </w:r>
-      <w:r>
-        <w:rPr>
-          <w:color w:val="FFFFFF" w:themeColor="background1"/>
-          <w:lang w:val="en-US"/>
-        </w:rPr>
-        <w:t>.</w:t>
-      </w:r>
-      <w:r>
-        <w:rPr>
-          <w:color w:val="FFFFFF" w:themeColor="background1"/>
-          <w:lang w:val="en-US"/>
-        </w:rPr>
-        <w:t xml:space="preserve"> </w:t>
-      </w:r>
-      <w:r>
-        <w:rPr>
-          <w:lang w:val="en-US"/>
-        </w:rPr>
-        <w:t>global health challenges.</w:t>
+          <w:highlight w:val="yellow"/>
+          <w:lang w:val="en-US"/>
+        </w:rPr>
+        <w:t>Additional</w:t>
       </w:r>
     </w:p>
     <w:p>
@@ -4563,7 +3848,15 @@
           <w:rFonts w:cs="Calibri"/>
           <w:lang w:val="en-US"/>
         </w:rPr>
-        <w:t>with forecasting model integration tailored to local public health needs. Furthermore, existing systems rarely prioritize user-centered design to enhance usability and decision-making for public health officials</w:t>
+        <w:t>with forecasting model integration tailored to local public health needs. Furthermore, existing systems rarely prioritize user-centered design to enhance usability and decision-</w:t>
+      </w:r>
+      <w:r>
+        <w:rPr>
+          <w:rFonts w:cs="Calibri"/>
+          <w:lang w:val="en-US"/>
+        </w:rPr>
+        <w:lastRenderedPageBreak/>
+        <w:t>making for public health officials</w:t>
       </w:r>
       <w:r>
         <w:rPr>
@@ -4696,7 +3989,6 @@
           <w:rFonts w:cs="Calibri"/>
           <w:lang w:val="en-US"/>
         </w:rPr>
-        <w:lastRenderedPageBreak/>
         <w:t>In terms of methodology, the current research fills</w:t>
       </w:r>
       <w:r>
@@ -5297,6 +4589,7 @@
           <w:sz w:val="24"/>
           <w:lang w:val="en-US"/>
         </w:rPr>
+        <w:lastRenderedPageBreak/>
         <w:t>1.4</w:t>
       </w:r>
       <w:r>
@@ -5422,7 +4715,6 @@
           <w:sz w:val="24"/>
           <w:lang w:val="en-US" w:bidi="he-IL"/>
         </w:rPr>
-        <w:lastRenderedPageBreak/>
         <w:t>Enhance Public Awareness:</w:t>
       </w:r>
       <w:r>
@@ -6134,7 +5426,15 @@
           <w:rFonts w:eastAsia="Times New Roman" w:cs="Calibri"/>
           <w:lang w:val="en-US"/>
         </w:rPr>
-        <w:t xml:space="preserve">for both </w:t>
+        <w:t xml:space="preserve">for </w:t>
+      </w:r>
+      <w:r>
+        <w:rPr>
+          <w:rFonts w:eastAsia="Times New Roman" w:cs="Calibri"/>
+          <w:lang w:val="en-US"/>
+        </w:rPr>
+        <w:lastRenderedPageBreak/>
+        <w:t xml:space="preserve">both </w:t>
       </w:r>
       <w:r>
         <w:rPr>
@@ -6263,7 +5563,6 @@
           <w:szCs w:val="24"/>
           <w:lang w:val="en-US"/>
         </w:rPr>
-        <w:lastRenderedPageBreak/>
         <w:t>1.</w:t>
       </w:r>
       <w:r>
@@ -6500,7 +5799,6 @@
       </w:pPr>
       <w:bookmarkStart w:id="16" w:name="_Toc191026212"/>
       <w:r>
-        <w:lastRenderedPageBreak/>
         <w:t>LITERATURE REVIEW</w:t>
       </w:r>
       <w:bookmarkEnd w:id="16"/>
@@ -7191,23 +6489,7 @@
           <w:rFonts w:cs="Calibri"/>
           <w:lang w:val="en-US"/>
         </w:rPr>
-        <w:t>(</w:t>
-      </w:r>
-      <w:proofErr w:type="spellStart"/>
-      <w:r>
-        <w:rPr>
-          <w:rFonts w:cs="Calibri"/>
-          <w:lang w:val="en-US"/>
-        </w:rPr>
-        <w:t>Heesterbeek</w:t>
-      </w:r>
-      <w:proofErr w:type="spellEnd"/>
-      <w:r>
-        <w:rPr>
-          <w:rFonts w:cs="Calibri"/>
-          <w:lang w:val="en-US"/>
-        </w:rPr>
-        <w:t xml:space="preserve"> et al., 2015)</w:t>
+        <w:t>(Heesterbeek et al., 2015)</w:t>
       </w:r>
       <w:r>
         <w:rPr>
@@ -7416,7 +6698,16 @@
           <w:color w:val="auto"/>
           <w:lang w:val="en-US"/>
         </w:rPr>
-        <w:t xml:space="preserve">. Several digital platforms, such as HealthMap, </w:t>
+        <w:t xml:space="preserve">. </w:t>
+      </w:r>
+      <w:r>
+        <w:rPr>
+          <w:rFonts w:asciiTheme="minorHAnsi" w:eastAsia="Calibri" w:hAnsiTheme="minorHAnsi"/>
+          <w:color w:val="auto"/>
+          <w:lang w:val="en-US"/>
+        </w:rPr>
+        <w:lastRenderedPageBreak/>
+        <w:t xml:space="preserve">Several digital platforms, such as HealthMap, </w:t>
       </w:r>
       <w:proofErr w:type="spellStart"/>
       <w:r>
@@ -7434,16 +6725,7 @@
           <w:color w:val="auto"/>
           <w:lang w:val="en-US"/>
         </w:rPr>
-        <w:t xml:space="preserve">, and DHIS2, have been developed to track disease outbreaks in real-time. These systems use machine learning, artificial intelligence (AI), and </w:t>
-      </w:r>
-      <w:r>
-        <w:rPr>
-          <w:rFonts w:asciiTheme="minorHAnsi" w:eastAsia="Calibri" w:hAnsiTheme="minorHAnsi"/>
-          <w:color w:val="auto"/>
-          <w:lang w:val="en-US"/>
-        </w:rPr>
-        <w:lastRenderedPageBreak/>
-        <w:t>big data analytics to identify patterns and predict potential outbreaks</w:t>
+        <w:t>, and DHIS2, have been developed to track disease outbreaks in real-time. These systems use machine learning, artificial intelligence (AI), and big data analytics to identify patterns and predict potential outbreaks</w:t>
       </w:r>
       <w:r>
         <w:rPr>
@@ -9320,7 +8602,17 @@
           <w:color w:val="auto"/>
           <w:lang w:val="en-US"/>
         </w:rPr>
-        <w:t>interoperability, infrastructure limitations, and data security</w:t>
+        <w:t>interoperability, infrastructure limita</w:t>
+      </w:r>
+      <w:r>
+        <w:rPr>
+          <w:rFonts w:asciiTheme="minorHAnsi" w:eastAsia="Calibri" w:hAnsiTheme="minorHAnsi"/>
+          <w:bCs/>
+          <w:color w:val="auto"/>
+          <w:lang w:val="en-US"/>
+        </w:rPr>
+        <w:lastRenderedPageBreak/>
+        <w:t>tions, and data security</w:t>
       </w:r>
       <w:r>
         <w:rPr>
@@ -9507,7 +8799,6 @@
         <w:rPr>
           <w:lang w:val="en-US"/>
         </w:rPr>
-        <w:lastRenderedPageBreak/>
         <w:t xml:space="preserve">2.3. </w:t>
       </w:r>
       <w:r>
@@ -11696,6 +10987,7 @@
           <w:color w:val="auto"/>
           <w:lang w:val="en-US"/>
         </w:rPr>
+        <w:lastRenderedPageBreak/>
         <w:t>Python has emerged</w:t>
       </w:r>
       <w:r>
@@ -12030,76 +11322,60 @@
           <w:rFonts w:cs="Calibri"/>
           <w:lang w:val="en-US"/>
         </w:rPr>
-        <w:t>(</w:t>
+        <w:t>(Othus &amp; Li, 2010)</w:t>
+      </w:r>
+      <w:r>
+        <w:rPr>
+          <w:rFonts w:asciiTheme="minorHAnsi" w:eastAsia="Times New Roman" w:hAnsiTheme="minorHAnsi"/>
+          <w:color w:val="auto"/>
+          <w:lang w:val="en-US"/>
+        </w:rPr>
+        <w:fldChar w:fldCharType="end"/>
+      </w:r>
+      <w:r>
+        <w:rPr>
+          <w:rFonts w:asciiTheme="minorHAnsi" w:eastAsia="Times New Roman" w:hAnsiTheme="minorHAnsi"/>
+          <w:color w:val="auto"/>
+          <w:lang w:val="en-US"/>
+        </w:rPr>
+        <w:t>. Additionally, frameworks like</w:t>
+      </w:r>
+      <w:r>
+        <w:rPr>
+          <w:rFonts w:asciiTheme="minorHAnsi" w:eastAsia="Times New Roman" w:hAnsiTheme="minorHAnsi"/>
+          <w:color w:val="FFFFFF" w:themeColor="background1"/>
+          <w:lang w:val="en-US"/>
+        </w:rPr>
+        <w:t>.</w:t>
+      </w:r>
+      <w:r>
+        <w:rPr>
+          <w:rFonts w:asciiTheme="minorHAnsi" w:eastAsia="Times New Roman" w:hAnsiTheme="minorHAnsi"/>
+          <w:color w:val="FFFFFF" w:themeColor="background1"/>
+          <w:lang w:val="en-US"/>
+        </w:rPr>
+        <w:t xml:space="preserve"> </w:t>
+      </w:r>
+      <w:r>
+        <w:rPr>
+          <w:rFonts w:asciiTheme="minorHAnsi" w:eastAsia="Times New Roman" w:hAnsiTheme="minorHAnsi"/>
+          <w:color w:val="auto"/>
+          <w:lang w:val="en-US"/>
+        </w:rPr>
+        <w:t xml:space="preserve">Flask and </w:t>
       </w:r>
       <w:proofErr w:type="spellStart"/>
       <w:r>
         <w:rPr>
-          <w:rFonts w:cs="Calibri"/>
-          <w:lang w:val="en-US"/>
-        </w:rPr>
-        <w:t>Othus</w:t>
+          <w:rFonts w:asciiTheme="minorHAnsi" w:eastAsia="Times New Roman" w:hAnsiTheme="minorHAnsi"/>
+          <w:color w:val="auto"/>
+          <w:lang w:val="en-US"/>
+        </w:rPr>
+        <w:t>FastAPI</w:t>
       </w:r>
       <w:proofErr w:type="spellEnd"/>
       <w:r>
         <w:rPr>
-          <w:rFonts w:cs="Calibri"/>
-          <w:lang w:val="en-US"/>
-        </w:rPr>
-        <w:t xml:space="preserve"> &amp; Li, 2010)</w:t>
-      </w:r>
-      <w:r>
-        <w:rPr>
-          <w:rFonts w:asciiTheme="minorHAnsi" w:eastAsia="Times New Roman" w:hAnsiTheme="minorHAnsi"/>
-          <w:color w:val="auto"/>
-          <w:lang w:val="en-US"/>
-        </w:rPr>
-        <w:fldChar w:fldCharType="end"/>
-      </w:r>
-      <w:r>
-        <w:rPr>
-          <w:rFonts w:asciiTheme="minorHAnsi" w:eastAsia="Times New Roman" w:hAnsiTheme="minorHAnsi"/>
-          <w:color w:val="auto"/>
-          <w:lang w:val="en-US"/>
-        </w:rPr>
-        <w:t>. Additionally, frameworks like</w:t>
-      </w:r>
-      <w:r>
-        <w:rPr>
-          <w:rFonts w:asciiTheme="minorHAnsi" w:eastAsia="Times New Roman" w:hAnsiTheme="minorHAnsi"/>
-          <w:color w:val="FFFFFF" w:themeColor="background1"/>
-          <w:lang w:val="en-US"/>
-        </w:rPr>
-        <w:t>.</w:t>
-      </w:r>
-      <w:r>
-        <w:rPr>
-          <w:rFonts w:asciiTheme="minorHAnsi" w:eastAsia="Times New Roman" w:hAnsiTheme="minorHAnsi"/>
-          <w:color w:val="FFFFFF" w:themeColor="background1"/>
-          <w:lang w:val="en-US"/>
-        </w:rPr>
-        <w:t xml:space="preserve"> </w:t>
-      </w:r>
-      <w:r>
-        <w:rPr>
-          <w:rFonts w:asciiTheme="minorHAnsi" w:eastAsia="Times New Roman" w:hAnsiTheme="minorHAnsi"/>
-          <w:color w:val="auto"/>
-          <w:lang w:val="en-US"/>
-        </w:rPr>
-        <w:t xml:space="preserve">Flask and </w:t>
-      </w:r>
-      <w:proofErr w:type="spellStart"/>
-      <w:r>
-        <w:rPr>
-          <w:rFonts w:asciiTheme="minorHAnsi" w:eastAsia="Times New Roman" w:hAnsiTheme="minorHAnsi"/>
-          <w:color w:val="auto"/>
-          <w:lang w:val="en-US"/>
-        </w:rPr>
-        <w:t>FastAPI</w:t>
-      </w:r>
-      <w:proofErr w:type="spellEnd"/>
-      <w:r>
-        <w:rPr>
           <w:rFonts w:asciiTheme="minorHAnsi" w:eastAsia="Times New Roman" w:hAnsiTheme="minorHAnsi"/>
           <w:color w:val="auto"/>
           <w:lang w:val="en-US"/>
@@ -12128,16 +11404,7 @@
           <w:color w:val="auto"/>
           <w:lang w:val="en-US"/>
         </w:rPr>
-        <w:t xml:space="preserve">efficient mechanisms </w:t>
-      </w:r>
-      <w:r>
-        <w:rPr>
-          <w:rFonts w:asciiTheme="minorHAnsi" w:eastAsia="Times New Roman" w:hAnsiTheme="minorHAnsi"/>
-          <w:color w:val="auto"/>
-          <w:lang w:val="en-US"/>
-        </w:rPr>
-        <w:lastRenderedPageBreak/>
-        <w:t>for</w:t>
+        <w:t>efficient mechanisms for</w:t>
       </w:r>
       <w:r>
         <w:rPr>
@@ -12264,23 +11531,7 @@
           <w:rFonts w:cs="Calibri"/>
           <w:lang w:val="en-US"/>
         </w:rPr>
-        <w:t>(</w:t>
-      </w:r>
-      <w:proofErr w:type="spellStart"/>
-      <w:r>
-        <w:rPr>
-          <w:rFonts w:cs="Calibri"/>
-          <w:lang w:val="en-US"/>
-        </w:rPr>
-        <w:t>Edussuriya</w:t>
-      </w:r>
-      <w:proofErr w:type="spellEnd"/>
-      <w:r>
-        <w:rPr>
-          <w:rFonts w:cs="Calibri"/>
-          <w:lang w:val="en-US"/>
-        </w:rPr>
-        <w:t xml:space="preserve"> et al., 2021)</w:t>
+        <w:t>(Edussuriya et al., 2021)</w:t>
       </w:r>
       <w:r>
         <w:rPr>
@@ -13411,23 +12662,7 @@
           <w:rFonts w:cs="Calibri"/>
           <w:lang w:val="en-US"/>
         </w:rPr>
-        <w:t>(</w:t>
-      </w:r>
-      <w:proofErr w:type="spellStart"/>
-      <w:r>
-        <w:rPr>
-          <w:rFonts w:cs="Calibri"/>
-          <w:lang w:val="en-US"/>
-        </w:rPr>
-        <w:t>Edussuriya</w:t>
-      </w:r>
-      <w:proofErr w:type="spellEnd"/>
-      <w:r>
-        <w:rPr>
-          <w:rFonts w:cs="Calibri"/>
-          <w:lang w:val="en-US"/>
-        </w:rPr>
-        <w:t xml:space="preserve"> et al., 2021)</w:t>
+        <w:t>(Edussuriya et al., 2021)</w:t>
       </w:r>
       <w:r>
         <w:rPr>
@@ -14398,6 +13633,7 @@
           <w:color w:val="auto"/>
           <w:lang w:val="en-US"/>
         </w:rPr>
+        <w:lastRenderedPageBreak/>
         <w:t>Integrating Python-based</w:t>
       </w:r>
       <w:r>
@@ -14910,16 +14146,7 @@
           <w:color w:val="auto"/>
           <w:lang w:val="en-US"/>
         </w:rPr>
-        <w:t xml:space="preserve">landscape lacks </w:t>
-      </w:r>
-      <w:r>
-        <w:rPr>
-          <w:rFonts w:asciiTheme="minorHAnsi" w:eastAsia="Times New Roman" w:hAnsiTheme="minorHAnsi"/>
-          <w:color w:val="auto"/>
-          <w:lang w:val="en-US"/>
-        </w:rPr>
-        <w:lastRenderedPageBreak/>
-        <w:t>comprehensive</w:t>
+        <w:t>landscape lacks comprehensive</w:t>
       </w:r>
       <w:r>
         <w:rPr>
@@ -15543,23 +14770,7 @@
           <w:rFonts w:cs="Calibri"/>
           <w:lang w:val="en-US"/>
         </w:rPr>
-        <w:t>(</w:t>
-      </w:r>
-      <w:proofErr w:type="spellStart"/>
-      <w:r>
-        <w:rPr>
-          <w:rFonts w:cs="Calibri"/>
-          <w:lang w:val="en-US"/>
-        </w:rPr>
-        <w:t>Malewade</w:t>
-      </w:r>
-      <w:proofErr w:type="spellEnd"/>
-      <w:r>
-        <w:rPr>
-          <w:rFonts w:cs="Calibri"/>
-          <w:lang w:val="en-US"/>
-        </w:rPr>
-        <w:t xml:space="preserve"> &amp; Ekbote, n.d.)</w:t>
+        <w:t>(Malewade &amp; Ekbote, n.d.)</w:t>
       </w:r>
       <w:r>
         <w:rPr>
@@ -17061,6 +16272,7 @@
           <w:rFonts w:cstheme="minorHAnsi"/>
           <w:lang w:val="en-US"/>
         </w:rPr>
+        <w:lastRenderedPageBreak/>
         <w:t xml:space="preserve">2.3.1. </w:t>
       </w:r>
       <w:r>
@@ -17366,14 +16578,7 @@
         <w:rPr>
           <w:rFonts w:asciiTheme="minorHAnsi" w:hAnsiTheme="minorHAnsi" w:cstheme="minorHAnsi"/>
         </w:rPr>
-        <w:t xml:space="preserve">. Python has </w:t>
-      </w:r>
-      <w:r>
-        <w:rPr>
-          <w:rFonts w:asciiTheme="minorHAnsi" w:hAnsiTheme="minorHAnsi" w:cstheme="minorHAnsi"/>
-        </w:rPr>
-        <w:lastRenderedPageBreak/>
-        <w:t>emerged</w:t>
+        <w:t>. Python has emerged</w:t>
       </w:r>
       <w:r>
         <w:rPr>
@@ -18977,23 +18182,13 @@
         </w:rPr>
         <w:t xml:space="preserve">through libraries like </w:t>
       </w:r>
-      <w:proofErr w:type="spellStart"/>
       <w:r>
         <w:rPr>
           <w:rStyle w:val="Strong"/>
           <w:rFonts w:asciiTheme="minorHAnsi" w:eastAsiaTheme="majorEastAsia" w:hAnsiTheme="minorHAnsi" w:cstheme="minorHAnsi"/>
           <w:b w:val="0"/>
         </w:rPr>
-        <w:t>GeoPandas</w:t>
-      </w:r>
-      <w:proofErr w:type="spellEnd"/>
-      <w:r>
-        <w:rPr>
-          <w:rStyle w:val="Strong"/>
-          <w:rFonts w:asciiTheme="minorHAnsi" w:eastAsiaTheme="majorEastAsia" w:hAnsiTheme="minorHAnsi" w:cstheme="minorHAnsi"/>
-          <w:b w:val="0"/>
-        </w:rPr>
-        <w:t xml:space="preserve"> and</w:t>
+        <w:t>GeoPandas and</w:t>
       </w:r>
       <w:r>
         <w:rPr>
@@ -19145,6 +18340,7 @@
         <w:rPr>
           <w:rFonts w:asciiTheme="minorHAnsi" w:hAnsiTheme="minorHAnsi" w:cstheme="minorHAnsi"/>
         </w:rPr>
+        <w:lastRenderedPageBreak/>
         <w:t>By adopting Python-based models</w:t>
       </w:r>
       <w:r>
@@ -19383,14 +18579,7 @@
         <w:rPr>
           <w:rFonts w:asciiTheme="minorHAnsi" w:hAnsiTheme="minorHAnsi" w:cstheme="minorHAnsi"/>
         </w:rPr>
-        <w:t xml:space="preserve">accepted format </w:t>
-      </w:r>
-      <w:r>
-        <w:rPr>
-          <w:rFonts w:asciiTheme="minorHAnsi" w:hAnsiTheme="minorHAnsi" w:cstheme="minorHAnsi"/>
-        </w:rPr>
-        <w:lastRenderedPageBreak/>
-        <w:t>enhances</w:t>
+        <w:t>accepted format enhances</w:t>
       </w:r>
       <w:r>
         <w:rPr>
@@ -37588,7 +36777,7 @@
                         <a14:useLocalDpi xmlns:a14="http://schemas.microsoft.com/office/drawing/2010/main" val="0"/>
                       </a:ext>
                       <a:ext uri="{C183D7F6-B498-43B3-948B-1728B52AA6E4}">
-                        <adec:decorative xmlns:arto="http://schemas.microsoft.com/office/word/2006/arto" xmlns:adec="http://schemas.microsoft.com/office/drawing/2017/decorative" xmlns:a14="http://schemas.microsoft.com/office/drawing/2010/main" xmlns:c="http://schemas.openxmlformats.org/drawingml/2006/chart" xmlns:w="http://schemas.openxmlformats.org/wordprocessingml/2006/main" xmlns:w10="urn:schemas-microsoft-com:office:word" xmlns:v="urn:schemas-microsoft-com:vml" xmlns:o="urn:schemas-microsoft-com:office:office" xmlns="" val="1"/>
+                        <adec:decorative xmlns="" xmlns:o="urn:schemas-microsoft-com:office:office" xmlns:v="urn:schemas-microsoft-com:vml" xmlns:w10="urn:schemas-microsoft-com:office:word" xmlns:w="http://schemas.openxmlformats.org/wordprocessingml/2006/main" xmlns:c="http://schemas.openxmlformats.org/drawingml/2006/chart" xmlns:a14="http://schemas.microsoft.com/office/drawing/2010/main" xmlns:adec="http://schemas.microsoft.com/office/drawing/2017/decorative" xmlns:arto="http://schemas.microsoft.com/office/word/2006/arto" val="1"/>
                       </a:ext>
                     </a:extLst>
                   </a:blip>
@@ -40246,6 +39435,7 @@
   <w:style w:type="character" w:default="1" w:styleId="DefaultParagraphFont">
     <w:name w:val="Default Paragraph Font"/>
     <w:uiPriority w:val="1"/>
+    <w:semiHidden/>
     <w:unhideWhenUsed/>
   </w:style>
   <w:style w:type="table" w:default="1" w:styleId="TableNormal">
@@ -42072,9 +41262,11 @@
     <w:rsid w:val="00907A62"/>
     <w:rsid w:val="0098336D"/>
     <w:rsid w:val="009F44A2"/>
+    <w:rsid w:val="00AC5952"/>
     <w:rsid w:val="00AC75E7"/>
     <w:rsid w:val="00B25623"/>
     <w:rsid w:val="00B43535"/>
+    <w:rsid w:val="00C03E81"/>
     <w:rsid w:val="00DD2CF6"/>
     <w:rsid w:val="00DF20D7"/>
     <w:rsid w:val="00E042C1"/>
@@ -42872,10 +42064,6 @@
 </file>
 
 <file path=customXml/item1.xml><?xml version="1.0" encoding="utf-8"?>
-<b:Sources xmlns:b="http://schemas.openxmlformats.org/officeDocument/2006/bibliography" xmlns="http://schemas.openxmlformats.org/officeDocument/2006/bibliography" SelectedStyle="\APASixthEditionOfficeOnline.xsl" StyleName="APA" Version="6"/>
-</file>
-
-<file path=customXml/item2.xml><?xml version="1.0" encoding="utf-8"?>
 <?mso-contentType ?>
 <FormTemplates xmlns="http://schemas.microsoft.com/sharepoint/v3/contenttype/forms">
   <Display>DocumentLibraryForm</Display>
@@ -42884,7 +42072,35 @@
 </FormTemplates>
 </file>
 
+<file path=customXml/item2.xml><?xml version="1.0" encoding="utf-8"?>
+<b:Sources xmlns:b="http://schemas.openxmlformats.org/officeDocument/2006/bibliography" xmlns="http://schemas.openxmlformats.org/officeDocument/2006/bibliography" SelectedStyle="\APASixthEditionOfficeOnline.xsl" StyleName="APA" Version="6"/>
+</file>
+
 <file path=customXml/item3.xml><?xml version="1.0" encoding="utf-8"?>
+<p:properties xmlns:p="http://schemas.microsoft.com/office/2006/metadata/properties" xmlns:xsi="http://www.w3.org/2001/XMLSchema-instance" xmlns:pc="http://schemas.microsoft.com/office/infopath/2007/PartnerControls">
+  <documentManagement>
+    <TaxCatchAll xmlns="7146359b-a332-499e-9f49-8bb0ff81f917">
+      <Value>16</Value>
+      <Value>10</Value>
+    </TaxCatchAll>
+    <l7bc4729bde1438b8df4870b8884575c xmlns="5dad6104-dd62-4be5-a5fd-22e2654912ea">
+      <Terms xmlns="http://schemas.microsoft.com/office/infopath/2007/PartnerControls">
+        <TermInfo xmlns="http://schemas.microsoft.com/office/infopath/2007/PartnerControls">
+          <TermName xmlns="http://schemas.microsoft.com/office/infopath/2007/PartnerControls">thesis</TermName>
+          <TermId xmlns="http://schemas.microsoft.com/office/infopath/2007/PartnerControls">96b1f92f-9d52-4634-866c-478691c8f5f5</TermId>
+        </TermInfo>
+        <TermInfo xmlns="http://schemas.microsoft.com/office/infopath/2007/PartnerControls">
+          <TermName xmlns="http://schemas.microsoft.com/office/infopath/2007/PartnerControls">2022</TermName>
+          <TermId xmlns="http://schemas.microsoft.com/office/infopath/2007/PartnerControls">fc3e9cb1-8d8a-457a-b160-3a486bee5fdd</TermId>
+        </TermInfo>
+      </Terms>
+    </l7bc4729bde1438b8df4870b8884575c>
+    <Kieli xmlns="5dad6104-dd62-4be5-a5fd-22e2654912ea">englanti</Kieli>
+  </documentManagement>
+</p:properties>
+</file>
+
+<file path=customXml/item4.xml><?xml version="1.0" encoding="utf-8"?>
 <ct:contentTypeSchema xmlns:ct="http://schemas.microsoft.com/office/2006/metadata/contentType" xmlns:ma="http://schemas.microsoft.com/office/2006/metadata/properties/metaAttributes" ct:_="" ma:_="" ma:contentTypeName="Asiakirja" ma:contentTypeID="0x010100AE868020BF753547A35DDAB5E74E808E" ma:contentTypeVersion="11" ma:contentTypeDescription="Luo uusi asiakirja." ma:contentTypeScope="" ma:versionID="b57f07dca7b164c42bd72081abc1645f">
   <xsd:schema xmlns:xsd="http://www.w3.org/2001/XMLSchema" xmlns:xs="http://www.w3.org/2001/XMLSchema" xmlns:p="http://schemas.microsoft.com/office/2006/metadata/properties" xmlns:ns2="5dad6104-dd62-4be5-a5fd-22e2654912ea" xmlns:ns3="7146359b-a332-499e-9f49-8bb0ff81f917" targetNamespace="http://schemas.microsoft.com/office/2006/metadata/properties" ma:root="true" ma:fieldsID="3fae4df031e41586fe02e944333fd997" ns2:_="" ns3:_="">
     <xsd:import namespace="5dad6104-dd62-4be5-a5fd-22e2654912ea"/>
@@ -43061,31 +42277,15 @@
 </ct:contentTypeSchema>
 </file>
 
-<file path=customXml/item4.xml><?xml version="1.0" encoding="utf-8"?>
-<p:properties xmlns:p="http://schemas.microsoft.com/office/2006/metadata/properties" xmlns:xsi="http://www.w3.org/2001/XMLSchema-instance" xmlns:pc="http://schemas.microsoft.com/office/infopath/2007/PartnerControls">
-  <documentManagement>
-    <TaxCatchAll xmlns="7146359b-a332-499e-9f49-8bb0ff81f917">
-      <Value>16</Value>
-      <Value>10</Value>
-    </TaxCatchAll>
-    <l7bc4729bde1438b8df4870b8884575c xmlns="5dad6104-dd62-4be5-a5fd-22e2654912ea">
-      <Terms xmlns="http://schemas.microsoft.com/office/infopath/2007/PartnerControls">
-        <TermInfo xmlns="http://schemas.microsoft.com/office/infopath/2007/PartnerControls">
-          <TermName xmlns="http://schemas.microsoft.com/office/infopath/2007/PartnerControls">thesis</TermName>
-          <TermId xmlns="http://schemas.microsoft.com/office/infopath/2007/PartnerControls">96b1f92f-9d52-4634-866c-478691c8f5f5</TermId>
-        </TermInfo>
-        <TermInfo xmlns="http://schemas.microsoft.com/office/infopath/2007/PartnerControls">
-          <TermName xmlns="http://schemas.microsoft.com/office/infopath/2007/PartnerControls">2022</TermName>
-          <TermId xmlns="http://schemas.microsoft.com/office/infopath/2007/PartnerControls">fc3e9cb1-8d8a-457a-b160-3a486bee5fdd</TermId>
-        </TermInfo>
-      </Terms>
-    </l7bc4729bde1438b8df4870b8884575c>
-    <Kieli xmlns="5dad6104-dd62-4be5-a5fd-22e2654912ea">englanti</Kieli>
-  </documentManagement>
-</p:properties>
+<file path=customXml/itemProps1.xml><?xml version="1.0" encoding="utf-8"?>
+<ds:datastoreItem xmlns:ds="http://schemas.openxmlformats.org/officeDocument/2006/customXml" ds:itemID="{6D9C518F-71C7-4798-BBD3-6E0284151261}">
+  <ds:schemaRefs>
+    <ds:schemaRef ds:uri="http://schemas.microsoft.com/sharepoint/v3/contenttype/forms"/>
+  </ds:schemaRefs>
+</ds:datastoreItem>
 </file>
 
-<file path=customXml/itemProps1.xml><?xml version="1.0" encoding="utf-8"?>
+<file path=customXml/itemProps2.xml><?xml version="1.0" encoding="utf-8"?>
 <ds:datastoreItem xmlns:ds="http://schemas.openxmlformats.org/officeDocument/2006/customXml" ds:itemID="{2AF3E65D-33C3-4969-9DE7-FA2093E6893B}">
   <ds:schemaRefs>
     <ds:schemaRef ds:uri="http://schemas.openxmlformats.org/officeDocument/2006/bibliography"/>
@@ -43093,15 +42293,18 @@
 </ds:datastoreItem>
 </file>
 
-<file path=customXml/itemProps2.xml><?xml version="1.0" encoding="utf-8"?>
-<ds:datastoreItem xmlns:ds="http://schemas.openxmlformats.org/officeDocument/2006/customXml" ds:itemID="{6D9C518F-71C7-4798-BBD3-6E0284151261}">
+<file path=customXml/itemProps3.xml><?xml version="1.0" encoding="utf-8"?>
+<ds:datastoreItem xmlns:ds="http://schemas.openxmlformats.org/officeDocument/2006/customXml" ds:itemID="{7D454664-41E5-4DAE-BF42-2F51A83254C1}">
   <ds:schemaRefs>
-    <ds:schemaRef ds:uri="http://schemas.microsoft.com/sharepoint/v3/contenttype/forms"/>
+    <ds:schemaRef ds:uri="http://schemas.microsoft.com/office/2006/metadata/properties"/>
+    <ds:schemaRef ds:uri="http://schemas.microsoft.com/office/infopath/2007/PartnerControls"/>
+    <ds:schemaRef ds:uri="7146359b-a332-499e-9f49-8bb0ff81f917"/>
+    <ds:schemaRef ds:uri="5dad6104-dd62-4be5-a5fd-22e2654912ea"/>
   </ds:schemaRefs>
 </ds:datastoreItem>
 </file>
 
-<file path=customXml/itemProps3.xml><?xml version="1.0" encoding="utf-8"?>
+<file path=customXml/itemProps4.xml><?xml version="1.0" encoding="utf-8"?>
 <ds:datastoreItem xmlns:ds="http://schemas.openxmlformats.org/officeDocument/2006/customXml" ds:itemID="{99142103-4FEE-4157-8742-77A18D77CF8C}">
   <ds:schemaRefs>
     <ds:schemaRef ds:uri="http://schemas.microsoft.com/office/2006/metadata/contentType"/>
@@ -43118,15 +42321,4 @@
     <ds:schemaRef ds:uri="http://schemas.microsoft.com/internal/obd"/>
   </ds:schemaRefs>
 </ds:datastoreItem>
-</file>
-
-<file path=customXml/itemProps4.xml><?xml version="1.0" encoding="utf-8"?>
-<ds:datastoreItem xmlns:ds="http://schemas.openxmlformats.org/officeDocument/2006/customXml" ds:itemID="{7D454664-41E5-4DAE-BF42-2F51A83254C1}">
-  <ds:schemaRefs>
-    <ds:schemaRef ds:uri="http://schemas.microsoft.com/office/2006/metadata/properties"/>
-    <ds:schemaRef ds:uri="http://schemas.microsoft.com/office/infopath/2007/PartnerControls"/>
-    <ds:schemaRef ds:uri="7146359b-a332-499e-9f49-8bb0ff81f917"/>
-    <ds:schemaRef ds:uri="5dad6104-dd62-4be5-a5fd-22e2654912ea"/>
-  </ds:schemaRefs>
-</ds:datastoreItem>
 </file>
</xml_diff>